<commit_message>
ajout paragraphe dans rapport
</commit_message>
<xml_diff>
--- a/rapport/rapport.docx
+++ b/rapport/rapport.docx
@@ -1189,6 +1189,11 @@
     </w:p>
     <w:p>
       <w:pPr>
+        <w:jc w:val="left"/>
+      </w:pPr>
+    </w:p>
+    <w:p>
+      <w:pPr>
         <w:pStyle w:val="Titre1"/>
       </w:pPr>
       <w:r>
@@ -1197,7 +1202,176 @@
     </w:p>
     <w:p>
       <w:r>
-        <w:t>Comparaison des deux algo</w:t>
+        <w:t>Nous avons testé les deux algorithmes en lançant N clients, chaque client envoyant une seule requête. Nous avons fait varier N entre 50 et 300, par pas de 50. Nos résultats varient beaucoup en fonction de l’ordinateur utilisé, et nous obtenons sensiblement la même chose pour les deux algorithmes.</w:t>
+      </w:r>
+    </w:p>
+    <w:p>
+      <w:r>
+        <w:t>L</w:t>
+      </w:r>
+      <w:r>
+        <w:t xml:space="preserve">a latence moyenne du client a tendance à augmenter avec le nombre de requêtes servies ; le nombre de points de mesure ne nous permet pas d'en déduire une loi statistiquement viable mais on peut extrapoler une </w:t>
+      </w:r>
+      <w:r>
+        <w:t>régression</w:t>
+      </w:r>
+      <w:r>
+        <w:t xml:space="preserve"> linéaire</w:t>
+      </w:r>
+      <w:r>
+        <w:t xml:space="preserve"> : y = 0.015x + 0.008 (R² = 0.9597) pour leaders followers, </w:t>
+      </w:r>
+      <w:r>
+        <w:t>y = 0,0126x + 0,0129</w:t>
+      </w:r>
+      <w:r>
+        <w:t xml:space="preserve"> (</w:t>
+      </w:r>
+      <w:r>
+        <w:t>R² = 0,9131</w:t>
+      </w:r>
+      <w:r>
+        <w:t xml:space="preserve">) pour </w:t>
+      </w:r>
+      <w:proofErr w:type="spellStart"/>
+      <w:r>
+        <w:t>threadpool</w:t>
+      </w:r>
+      <w:proofErr w:type="spellEnd"/>
+      <w:r>
+        <w:t>.</w:t>
+      </w:r>
+    </w:p>
+    <w:p>
+      <w:r>
+        <w:rPr>
+          <w:noProof/>
+        </w:rPr>
+        <w:drawing>
+          <wp:inline distT="0" distB="0" distL="0" distR="0" wp14:anchorId="4D904E8E" wp14:editId="34227182">
+            <wp:extent cx="5760000" cy="2520000"/>
+            <wp:effectExtent l="0" t="0" r="12700" b="13970"/>
+            <wp:docPr id="13" name="Graphique 13">
+              <a:extLst xmlns:a="http://schemas.openxmlformats.org/drawingml/2006/main">
+                <a:ext uri="{FF2B5EF4-FFF2-40B4-BE49-F238E27FC236}">
+                  <a16:creationId xmlns:a16="http://schemas.microsoft.com/office/drawing/2014/main" id="{1D6384E4-AE26-4A64-B1F3-8BFA4802B860}"/>
+                </a:ext>
+              </a:extLst>
+            </wp:docPr>
+            <wp:cNvGraphicFramePr/>
+            <a:graphic xmlns:a="http://schemas.openxmlformats.org/drawingml/2006/main">
+              <a:graphicData uri="http://schemas.openxmlformats.org/drawingml/2006/chart">
+                <c:chart xmlns:c="http://schemas.openxmlformats.org/drawingml/2006/chart" xmlns:r="http://schemas.openxmlformats.org/officeDocument/2006/relationships" r:id="rId16"/>
+              </a:graphicData>
+            </a:graphic>
+          </wp:inline>
+        </w:drawing>
+      </w:r>
+    </w:p>
+    <w:p/>
+    <w:p/>
+    <w:p/>
+    <w:p>
+      <w:r>
+        <w:lastRenderedPageBreak/>
+        <w:t xml:space="preserve">Nous avons également regardé une approximation du nombre de clients servis par seconde, en calculant le nombre de clients servis divisé par la latence moyenne. </w:t>
+      </w:r>
+      <w:r>
+        <w:t>On obtient un résultat assez constant, très similaire pour les deux protocoles.</w:t>
+      </w:r>
+    </w:p>
+    <w:p>
+      <w:r>
+        <w:rPr>
+          <w:noProof/>
+        </w:rPr>
+        <w:drawing>
+          <wp:inline distT="0" distB="0" distL="0" distR="0" wp14:anchorId="3AB299F9" wp14:editId="70C9B63A">
+            <wp:extent cx="5760000" cy="2520000"/>
+            <wp:effectExtent l="0" t="0" r="12700" b="13970"/>
+            <wp:docPr id="12" name="Graphique 12">
+              <a:extLst xmlns:a="http://schemas.openxmlformats.org/drawingml/2006/main">
+                <a:ext uri="{FF2B5EF4-FFF2-40B4-BE49-F238E27FC236}">
+                  <a16:creationId xmlns:a16="http://schemas.microsoft.com/office/drawing/2014/main" id="{E17815D4-9FD3-4E84-8EFF-CF46DD3A9AFA}"/>
+                </a:ext>
+              </a:extLst>
+            </wp:docPr>
+            <wp:cNvGraphicFramePr/>
+            <a:graphic xmlns:a="http://schemas.openxmlformats.org/drawingml/2006/main">
+              <a:graphicData uri="http://schemas.openxmlformats.org/drawingml/2006/chart">
+                <c:chart xmlns:c="http://schemas.openxmlformats.org/drawingml/2006/chart" xmlns:r="http://schemas.openxmlformats.org/officeDocument/2006/relationships" r:id="rId17"/>
+              </a:graphicData>
+            </a:graphic>
+          </wp:inline>
+        </w:drawing>
+      </w:r>
+    </w:p>
+    <w:p>
+      <w:r>
+        <w:t xml:space="preserve">Enfin nous avons regardé notre taux de pertes : le protocole </w:t>
+      </w:r>
+      <w:proofErr w:type="spellStart"/>
+      <w:r>
+        <w:t>threadpool</w:t>
+      </w:r>
+      <w:proofErr w:type="spellEnd"/>
+      <w:r>
+        <w:t xml:space="preserve"> a un taux plus élevé mais qui suit la même tendance que dans le protocole leader followers. Etrangement le taux de pertes diminue quand on sert plus de clients, on s’attendait au contraire.</w:t>
+      </w:r>
+    </w:p>
+    <w:p>
+      <w:r>
+        <w:rPr>
+          <w:noProof/>
+        </w:rPr>
+        <w:drawing>
+          <wp:inline distT="0" distB="0" distL="0" distR="0" wp14:anchorId="7D3312C3" wp14:editId="2B63BD93">
+            <wp:extent cx="5760000" cy="2520000"/>
+            <wp:effectExtent l="0" t="0" r="12700" b="13970"/>
+            <wp:docPr id="1" name="Graphique 1">
+              <a:extLst xmlns:a="http://schemas.openxmlformats.org/drawingml/2006/main">
+                <a:ext uri="{FF2B5EF4-FFF2-40B4-BE49-F238E27FC236}">
+                  <a16:creationId xmlns:a16="http://schemas.microsoft.com/office/drawing/2014/main" id="{88DDC52C-070D-43C8-9621-603234277031}"/>
+                </a:ext>
+              </a:extLst>
+            </wp:docPr>
+            <wp:cNvGraphicFramePr/>
+            <a:graphic xmlns:a="http://schemas.openxmlformats.org/drawingml/2006/main">
+              <a:graphicData uri="http://schemas.openxmlformats.org/drawingml/2006/chart">
+                <c:chart xmlns:c="http://schemas.openxmlformats.org/drawingml/2006/chart" xmlns:r="http://schemas.openxmlformats.org/officeDocument/2006/relationships" r:id="rId18"/>
+              </a:graphicData>
+            </a:graphic>
+          </wp:inline>
+        </w:drawing>
+      </w:r>
+    </w:p>
+    <w:p>
+      <w:r>
+        <w:t xml:space="preserve">Ces résultats ont été calculés en faisant la moyenne de 5 essais, c’est-à-dire en lançant 5 fois 50 clients, puis 5 fois 100 clients… Nos ordinateurs n’étaient pas capables de faire plus de 100 essais sans ramer beaucoup trop. De plus, nous avons obtenus ces résultats avec l’ordinateur d’Arthur ; sur l’ordinateur de </w:t>
+      </w:r>
+      <w:proofErr w:type="spellStart"/>
+      <w:r>
+        <w:t>Tianchi</w:t>
+      </w:r>
+      <w:proofErr w:type="spellEnd"/>
+      <w:r>
+        <w:t xml:space="preserve"> on avait un taux de perte qui montait jusqu’à 80%, sans raison.</w:t>
+      </w:r>
+    </w:p>
+    <w:p>
+      <w:r>
+        <w:t xml:space="preserve">En conclusion, on observe assez peu de différences entre les deux protocoles, mais on observe beaucoup de différences entre l’ordinateur du CI, celui d’Arthur et celui de </w:t>
+      </w:r>
+      <w:proofErr w:type="spellStart"/>
+      <w:r>
+        <w:t>Tianchi</w:t>
+      </w:r>
+      <w:proofErr w:type="spellEnd"/>
+      <w:r>
+        <w:t>.</w:t>
+      </w:r>
+      <w:r>
+        <w:t xml:space="preserve"> Nos données sont donc assez peu fiables…</w:t>
       </w:r>
     </w:p>
     <w:sectPr>
@@ -1853,7 +2027,6 @@
   <w:style w:type="character" w:default="1" w:styleId="Policepardfaut">
     <w:name w:val="Default Paragraph Font"/>
     <w:uiPriority w:val="1"/>
-    <w:semiHidden/>
     <w:unhideWhenUsed/>
   </w:style>
   <w:style w:type="table" w:default="1" w:styleId="TableauNormal">
@@ -1938,6 +2111,3906 @@
     </w:rPr>
   </w:style>
 </w:styles>
+</file>
+
+<file path=word/charts/chart1.xml><?xml version="1.0" encoding="utf-8"?>
+<c:chartSpace xmlns:c="http://schemas.openxmlformats.org/drawingml/2006/chart" xmlns:a="http://schemas.openxmlformats.org/drawingml/2006/main" xmlns:r="http://schemas.openxmlformats.org/officeDocument/2006/relationships" xmlns:c16r2="http://schemas.microsoft.com/office/drawing/2015/06/chart">
+  <c:date1904 val="0"/>
+  <c:lang val="fr-FR"/>
+  <c:roundedCorners val="0"/>
+  <mc:AlternateContent xmlns:mc="http://schemas.openxmlformats.org/markup-compatibility/2006">
+    <mc:Choice xmlns:c14="http://schemas.microsoft.com/office/drawing/2007/8/2/chart" Requires="c14">
+      <c14:style val="102"/>
+    </mc:Choice>
+    <mc:Fallback>
+      <c:style val="2"/>
+    </mc:Fallback>
+  </mc:AlternateContent>
+  <c:chart>
+    <c:title>
+      <c:tx>
+        <c:rich>
+          <a:bodyPr rot="0" spcFirstLastPara="1" vertOverflow="ellipsis" vert="horz" wrap="square" anchor="ctr" anchorCtr="1"/>
+          <a:lstStyle/>
+          <a:p>
+            <a:pPr>
+              <a:defRPr sz="1400" b="0" i="0" u="none" strike="noStrike" kern="1200" spc="0" baseline="0">
+                <a:solidFill>
+                  <a:schemeClr val="tx1">
+                    <a:lumMod val="65000"/>
+                    <a:lumOff val="35000"/>
+                  </a:schemeClr>
+                </a:solidFill>
+                <a:latin typeface="+mn-lt"/>
+                <a:ea typeface="+mn-ea"/>
+                <a:cs typeface="+mn-cs"/>
+              </a:defRPr>
+            </a:pPr>
+            <a:r>
+              <a:rPr lang="fr-FR"/>
+              <a:t>Latence moyenne (en secondes)</a:t>
+            </a:r>
+          </a:p>
+        </c:rich>
+      </c:tx>
+      <c:overlay val="0"/>
+      <c:spPr>
+        <a:noFill/>
+        <a:ln>
+          <a:noFill/>
+        </a:ln>
+        <a:effectLst/>
+      </c:spPr>
+      <c:txPr>
+        <a:bodyPr rot="0" spcFirstLastPara="1" vertOverflow="ellipsis" vert="horz" wrap="square" anchor="ctr" anchorCtr="1"/>
+        <a:lstStyle/>
+        <a:p>
+          <a:pPr>
+            <a:defRPr sz="1400" b="0" i="0" u="none" strike="noStrike" kern="1200" spc="0" baseline="0">
+              <a:solidFill>
+                <a:schemeClr val="tx1">
+                  <a:lumMod val="65000"/>
+                  <a:lumOff val="35000"/>
+                </a:schemeClr>
+              </a:solidFill>
+              <a:latin typeface="+mn-lt"/>
+              <a:ea typeface="+mn-ea"/>
+              <a:cs typeface="+mn-cs"/>
+            </a:defRPr>
+          </a:pPr>
+          <a:endParaRPr lang="fr-FR"/>
+        </a:p>
+      </c:txPr>
+    </c:title>
+    <c:autoTitleDeleted val="0"/>
+    <c:plotArea>
+      <c:layout/>
+      <c:lineChart>
+        <c:grouping val="standard"/>
+        <c:varyColors val="0"/>
+        <c:ser>
+          <c:idx val="2"/>
+          <c:order val="1"/>
+          <c:tx>
+            <c:v>Leader followers</c:v>
+          </c:tx>
+          <c:spPr>
+            <a:ln w="28575" cap="rnd">
+              <a:solidFill>
+                <a:schemeClr val="accent3">
+                  <a:lumMod val="60000"/>
+                  <a:lumOff val="40000"/>
+                </a:schemeClr>
+              </a:solidFill>
+              <a:round/>
+            </a:ln>
+            <a:effectLst/>
+          </c:spPr>
+          <c:marker>
+            <c:symbol val="circle"/>
+            <c:size val="5"/>
+            <c:spPr>
+              <a:solidFill>
+                <a:schemeClr val="accent3">
+                  <a:lumMod val="60000"/>
+                  <a:lumOff val="40000"/>
+                </a:schemeClr>
+              </a:solidFill>
+              <a:ln w="9525">
+                <a:solidFill>
+                  <a:schemeClr val="accent3">
+                    <a:lumMod val="60000"/>
+                    <a:lumOff val="40000"/>
+                  </a:schemeClr>
+                </a:solidFill>
+              </a:ln>
+              <a:effectLst/>
+            </c:spPr>
+          </c:marker>
+          <c:cat>
+            <c:numRef>
+              <c:f>Graphes!$H$3:$H$8</c:f>
+              <c:numCache>
+                <c:formatCode>General</c:formatCode>
+                <c:ptCount val="6"/>
+                <c:pt idx="0">
+                  <c:v>50</c:v>
+                </c:pt>
+                <c:pt idx="1">
+                  <c:v>100</c:v>
+                </c:pt>
+                <c:pt idx="2">
+                  <c:v>150</c:v>
+                </c:pt>
+                <c:pt idx="3">
+                  <c:v>200</c:v>
+                </c:pt>
+                <c:pt idx="4">
+                  <c:v>250</c:v>
+                </c:pt>
+                <c:pt idx="5">
+                  <c:v>300</c:v>
+                </c:pt>
+              </c:numCache>
+            </c:numRef>
+          </c:cat>
+          <c:val>
+            <c:numRef>
+              <c:f>Moyenne!$K$3:$K$8</c:f>
+              <c:numCache>
+                <c:formatCode>General</c:formatCode>
+                <c:ptCount val="6"/>
+                <c:pt idx="0">
+                  <c:v>1.9318638105555574E-2</c:v>
+                </c:pt>
+                <c:pt idx="1">
+                  <c:v>4.1184299074519266E-2</c:v>
+                </c:pt>
+                <c:pt idx="2">
+                  <c:v>4.8826570347432E-2</c:v>
+                </c:pt>
+                <c:pt idx="3">
+                  <c:v>7.8506580891100672E-2</c:v>
+                </c:pt>
+                <c:pt idx="4">
+                  <c:v>8.1702662760812145E-2</c:v>
+                </c:pt>
+                <c:pt idx="5">
+                  <c:v>9.4344889355051226E-2</c:v>
+                </c:pt>
+              </c:numCache>
+            </c:numRef>
+          </c:val>
+          <c:smooth val="0"/>
+          <c:extLst>
+            <c:ext xmlns:c16="http://schemas.microsoft.com/office/drawing/2014/chart" uri="{C3380CC4-5D6E-409C-BE32-E72D297353CC}">
+              <c16:uniqueId val="{00000000-963F-46EC-946B-F738276A0348}"/>
+            </c:ext>
+          </c:extLst>
+        </c:ser>
+        <c:ser>
+          <c:idx val="3"/>
+          <c:order val="3"/>
+          <c:tx>
+            <c:v>Threadpool</c:v>
+          </c:tx>
+          <c:spPr>
+            <a:ln w="28575" cap="rnd">
+              <a:solidFill>
+                <a:schemeClr val="accent5">
+                  <a:lumMod val="60000"/>
+                  <a:lumOff val="40000"/>
+                </a:schemeClr>
+              </a:solidFill>
+              <a:round/>
+            </a:ln>
+            <a:effectLst/>
+          </c:spPr>
+          <c:marker>
+            <c:symbol val="circle"/>
+            <c:size val="5"/>
+            <c:spPr>
+              <a:solidFill>
+                <a:schemeClr val="accent5">
+                  <a:lumMod val="60000"/>
+                  <a:lumOff val="40000"/>
+                </a:schemeClr>
+              </a:solidFill>
+              <a:ln w="9525">
+                <a:solidFill>
+                  <a:schemeClr val="accent5">
+                    <a:lumMod val="60000"/>
+                    <a:lumOff val="40000"/>
+                  </a:schemeClr>
+                </a:solidFill>
+              </a:ln>
+              <a:effectLst/>
+            </c:spPr>
+          </c:marker>
+          <c:cat>
+            <c:numRef>
+              <c:f>Graphes!$H$3:$H$8</c:f>
+              <c:numCache>
+                <c:formatCode>General</c:formatCode>
+                <c:ptCount val="6"/>
+                <c:pt idx="0">
+                  <c:v>50</c:v>
+                </c:pt>
+                <c:pt idx="1">
+                  <c:v>100</c:v>
+                </c:pt>
+                <c:pt idx="2">
+                  <c:v>150</c:v>
+                </c:pt>
+                <c:pt idx="3">
+                  <c:v>200</c:v>
+                </c:pt>
+                <c:pt idx="4">
+                  <c:v>250</c:v>
+                </c:pt>
+                <c:pt idx="5">
+                  <c:v>300</c:v>
+                </c:pt>
+              </c:numCache>
+            </c:numRef>
+          </c:cat>
+          <c:val>
+            <c:numRef>
+              <c:f>Moyenne!$K$13:$K$18</c:f>
+              <c:numCache>
+                <c:formatCode>General</c:formatCode>
+                <c:ptCount val="6"/>
+                <c:pt idx="0">
+                  <c:v>1.9915179239130432E-2</c:v>
+                </c:pt>
+                <c:pt idx="1">
+                  <c:v>3.9116348230392166E-2</c:v>
+                </c:pt>
+                <c:pt idx="2">
+                  <c:v>5.0191717991055484E-2</c:v>
+                </c:pt>
+                <c:pt idx="3">
+                  <c:v>7.1822792642947969E-2</c:v>
+                </c:pt>
+                <c:pt idx="4">
+                  <c:v>8.2150722751243646E-2</c:v>
+                </c:pt>
+                <c:pt idx="5">
+                  <c:v>7.7620513006875461E-2</c:v>
+                </c:pt>
+              </c:numCache>
+            </c:numRef>
+          </c:val>
+          <c:smooth val="0"/>
+          <c:extLst>
+            <c:ext xmlns:c16="http://schemas.microsoft.com/office/drawing/2014/chart" uri="{C3380CC4-5D6E-409C-BE32-E72D297353CC}">
+              <c16:uniqueId val="{00000001-963F-46EC-946B-F738276A0348}"/>
+            </c:ext>
+          </c:extLst>
+        </c:ser>
+        <c:dLbls>
+          <c:showLegendKey val="0"/>
+          <c:showVal val="0"/>
+          <c:showCatName val="0"/>
+          <c:showSerName val="0"/>
+          <c:showPercent val="0"/>
+          <c:showBubbleSize val="0"/>
+        </c:dLbls>
+        <c:marker val="1"/>
+        <c:smooth val="0"/>
+        <c:axId val="1963204624"/>
+        <c:axId val="1963205040"/>
+        <c:extLst>
+          <c:ext xmlns:c15="http://schemas.microsoft.com/office/drawing/2012/chart" uri="{02D57815-91ED-43cb-92C2-25804820EDAC}">
+            <c15:filteredLineSeries>
+              <c15:ser>
+                <c:idx val="0"/>
+                <c:order val="0"/>
+                <c:tx>
+                  <c:v>Leader followers Tianchi</c:v>
+                </c:tx>
+                <c:spPr>
+                  <a:ln w="28575" cap="rnd">
+                    <a:solidFill>
+                      <a:schemeClr val="accent3">
+                        <a:lumMod val="75000"/>
+                      </a:schemeClr>
+                    </a:solidFill>
+                    <a:round/>
+                  </a:ln>
+                  <a:effectLst/>
+                </c:spPr>
+                <c:marker>
+                  <c:symbol val="circle"/>
+                  <c:size val="5"/>
+                  <c:spPr>
+                    <a:solidFill>
+                      <a:schemeClr val="accent3">
+                        <a:lumMod val="75000"/>
+                      </a:schemeClr>
+                    </a:solidFill>
+                    <a:ln w="9525">
+                      <a:solidFill>
+                        <a:schemeClr val="accent3">
+                          <a:lumMod val="75000"/>
+                        </a:schemeClr>
+                      </a:solidFill>
+                    </a:ln>
+                    <a:effectLst/>
+                  </c:spPr>
+                </c:marker>
+                <c:cat>
+                  <c:numRef>
+                    <c:extLst>
+                      <c:ext uri="{02D57815-91ED-43cb-92C2-25804820EDAC}">
+                        <c15:formulaRef>
+                          <c15:sqref>Graphes!$H$3:$H$8</c15:sqref>
+                        </c15:formulaRef>
+                      </c:ext>
+                    </c:extLst>
+                    <c:numCache>
+                      <c:formatCode>General</c:formatCode>
+                      <c:ptCount val="6"/>
+                      <c:pt idx="0">
+                        <c:v>50</c:v>
+                      </c:pt>
+                      <c:pt idx="1">
+                        <c:v>100</c:v>
+                      </c:pt>
+                      <c:pt idx="2">
+                        <c:v>150</c:v>
+                      </c:pt>
+                      <c:pt idx="3">
+                        <c:v>200</c:v>
+                      </c:pt>
+                      <c:pt idx="4">
+                        <c:v>250</c:v>
+                      </c:pt>
+                      <c:pt idx="5">
+                        <c:v>300</c:v>
+                      </c:pt>
+                    </c:numCache>
+                  </c:numRef>
+                </c:cat>
+                <c:val>
+                  <c:numRef>
+                    <c:extLst>
+                      <c:ext uri="{02D57815-91ED-43cb-92C2-25804820EDAC}">
+                        <c15:formulaRef>
+                          <c15:sqref>Moyenne!$D$3:$D$8</c15:sqref>
+                        </c15:formulaRef>
+                      </c:ext>
+                    </c:extLst>
+                    <c:numCache>
+                      <c:formatCode>General</c:formatCode>
+                      <c:ptCount val="6"/>
+                      <c:pt idx="0">
+                        <c:v>7.0855964471153851E-3</c:v>
+                      </c:pt>
+                      <c:pt idx="1">
+                        <c:v>2.5047024792650925E-2</c:v>
+                      </c:pt>
+                      <c:pt idx="2">
+                        <c:v>0.33851007123595472</c:v>
+                      </c:pt>
+                      <c:pt idx="3">
+                        <c:v>0.15818948928470258</c:v>
+                      </c:pt>
+                      <c:pt idx="4">
+                        <c:v>2.9267543716612412E-2</c:v>
+                      </c:pt>
+                      <c:pt idx="5">
+                        <c:v>3.3782365948275855E-2</c:v>
+                      </c:pt>
+                    </c:numCache>
+                  </c:numRef>
+                </c:val>
+                <c:smooth val="0"/>
+                <c:extLst>
+                  <c:ext xmlns:c16="http://schemas.microsoft.com/office/drawing/2014/chart" uri="{C3380CC4-5D6E-409C-BE32-E72D297353CC}">
+                    <c16:uniqueId val="{00000002-963F-46EC-946B-F738276A0348}"/>
+                  </c:ext>
+                </c:extLst>
+              </c15:ser>
+            </c15:filteredLineSeries>
+            <c15:filteredLineSeries>
+              <c15:ser>
+                <c:idx val="1"/>
+                <c:order val="2"/>
+                <c:tx>
+                  <c:v>Threadpool Tianchi</c:v>
+                </c:tx>
+                <c:spPr>
+                  <a:ln w="28575" cap="rnd">
+                    <a:solidFill>
+                      <a:schemeClr val="accent5">
+                        <a:lumMod val="75000"/>
+                      </a:schemeClr>
+                    </a:solidFill>
+                    <a:round/>
+                  </a:ln>
+                  <a:effectLst/>
+                </c:spPr>
+                <c:marker>
+                  <c:symbol val="circle"/>
+                  <c:size val="5"/>
+                  <c:spPr>
+                    <a:solidFill>
+                      <a:schemeClr val="accent5">
+                        <a:lumMod val="75000"/>
+                      </a:schemeClr>
+                    </a:solidFill>
+                    <a:ln w="9525">
+                      <a:solidFill>
+                        <a:schemeClr val="accent5">
+                          <a:lumMod val="75000"/>
+                        </a:schemeClr>
+                      </a:solidFill>
+                    </a:ln>
+                    <a:effectLst/>
+                  </c:spPr>
+                </c:marker>
+                <c:cat>
+                  <c:numRef>
+                    <c:extLst xmlns:c15="http://schemas.microsoft.com/office/drawing/2012/chart">
+                      <c:ext xmlns:c15="http://schemas.microsoft.com/office/drawing/2012/chart" uri="{02D57815-91ED-43cb-92C2-25804820EDAC}">
+                        <c15:formulaRef>
+                          <c15:sqref>Graphes!$H$3:$H$8</c15:sqref>
+                        </c15:formulaRef>
+                      </c:ext>
+                    </c:extLst>
+                    <c:numCache>
+                      <c:formatCode>General</c:formatCode>
+                      <c:ptCount val="6"/>
+                      <c:pt idx="0">
+                        <c:v>50</c:v>
+                      </c:pt>
+                      <c:pt idx="1">
+                        <c:v>100</c:v>
+                      </c:pt>
+                      <c:pt idx="2">
+                        <c:v>150</c:v>
+                      </c:pt>
+                      <c:pt idx="3">
+                        <c:v>200</c:v>
+                      </c:pt>
+                      <c:pt idx="4">
+                        <c:v>250</c:v>
+                      </c:pt>
+                      <c:pt idx="5">
+                        <c:v>300</c:v>
+                      </c:pt>
+                    </c:numCache>
+                  </c:numRef>
+                </c:cat>
+                <c:val>
+                  <c:numRef>
+                    <c:extLst xmlns:c15="http://schemas.microsoft.com/office/drawing/2012/chart">
+                      <c:ext xmlns:c15="http://schemas.microsoft.com/office/drawing/2012/chart" uri="{02D57815-91ED-43cb-92C2-25804820EDAC}">
+                        <c15:formulaRef>
+                          <c15:sqref>Moyenne!$D$13:$D$18</c15:sqref>
+                        </c15:formulaRef>
+                      </c:ext>
+                    </c:extLst>
+                    <c:numCache>
+                      <c:formatCode>General</c:formatCode>
+                      <c:ptCount val="6"/>
+                      <c:pt idx="0">
+                        <c:v>6.3551449870129879E-3</c:v>
+                      </c:pt>
+                      <c:pt idx="1">
+                        <c:v>2.5043702413533837E-2</c:v>
+                      </c:pt>
+                      <c:pt idx="2">
+                        <c:v>1.9169153187500003E-2</c:v>
+                      </c:pt>
+                      <c:pt idx="3">
+                        <c:v>0.25927204459649117</c:v>
+                      </c:pt>
+                      <c:pt idx="4">
+                        <c:v>1.6772185923566878E-2</c:v>
+                      </c:pt>
+                      <c:pt idx="5">
+                        <c:v>2.8749335293103442E-2</c:v>
+                      </c:pt>
+                    </c:numCache>
+                  </c:numRef>
+                </c:val>
+                <c:smooth val="0"/>
+                <c:extLst xmlns:c15="http://schemas.microsoft.com/office/drawing/2012/chart">
+                  <c:ext xmlns:c16="http://schemas.microsoft.com/office/drawing/2014/chart" uri="{C3380CC4-5D6E-409C-BE32-E72D297353CC}">
+                    <c16:uniqueId val="{00000003-963F-46EC-946B-F738276A0348}"/>
+                  </c:ext>
+                </c:extLst>
+              </c15:ser>
+            </c15:filteredLineSeries>
+          </c:ext>
+        </c:extLst>
+      </c:lineChart>
+      <c:catAx>
+        <c:axId val="1963204624"/>
+        <c:scaling>
+          <c:orientation val="minMax"/>
+        </c:scaling>
+        <c:delete val="0"/>
+        <c:axPos val="b"/>
+        <c:title>
+          <c:tx>
+            <c:rich>
+              <a:bodyPr rot="0" spcFirstLastPara="1" vertOverflow="ellipsis" vert="horz" wrap="square" anchor="ctr" anchorCtr="1"/>
+              <a:lstStyle/>
+              <a:p>
+                <a:pPr>
+                  <a:defRPr sz="1000" b="0" i="0" u="none" strike="noStrike" kern="1200" baseline="0">
+                    <a:solidFill>
+                      <a:schemeClr val="tx1">
+                        <a:lumMod val="65000"/>
+                        <a:lumOff val="35000"/>
+                      </a:schemeClr>
+                    </a:solidFill>
+                    <a:latin typeface="+mn-lt"/>
+                    <a:ea typeface="+mn-ea"/>
+                    <a:cs typeface="+mn-cs"/>
+                  </a:defRPr>
+                </a:pPr>
+                <a:r>
+                  <a:rPr lang="fr-FR"/>
+                  <a:t>Nombre de clients</a:t>
+                </a:r>
+              </a:p>
+            </c:rich>
+          </c:tx>
+          <c:overlay val="0"/>
+          <c:spPr>
+            <a:noFill/>
+            <a:ln>
+              <a:noFill/>
+            </a:ln>
+            <a:effectLst/>
+          </c:spPr>
+          <c:txPr>
+            <a:bodyPr rot="0" spcFirstLastPara="1" vertOverflow="ellipsis" vert="horz" wrap="square" anchor="ctr" anchorCtr="1"/>
+            <a:lstStyle/>
+            <a:p>
+              <a:pPr>
+                <a:defRPr sz="1000" b="0" i="0" u="none" strike="noStrike" kern="1200" baseline="0">
+                  <a:solidFill>
+                    <a:schemeClr val="tx1">
+                      <a:lumMod val="65000"/>
+                      <a:lumOff val="35000"/>
+                    </a:schemeClr>
+                  </a:solidFill>
+                  <a:latin typeface="+mn-lt"/>
+                  <a:ea typeface="+mn-ea"/>
+                  <a:cs typeface="+mn-cs"/>
+                </a:defRPr>
+              </a:pPr>
+              <a:endParaRPr lang="fr-FR"/>
+            </a:p>
+          </c:txPr>
+        </c:title>
+        <c:numFmt formatCode="General" sourceLinked="1"/>
+        <c:majorTickMark val="none"/>
+        <c:minorTickMark val="none"/>
+        <c:tickLblPos val="nextTo"/>
+        <c:spPr>
+          <a:noFill/>
+          <a:ln w="9525" cap="flat" cmpd="sng" algn="ctr">
+            <a:solidFill>
+              <a:schemeClr val="tx1">
+                <a:lumMod val="15000"/>
+                <a:lumOff val="85000"/>
+              </a:schemeClr>
+            </a:solidFill>
+            <a:round/>
+          </a:ln>
+          <a:effectLst/>
+        </c:spPr>
+        <c:txPr>
+          <a:bodyPr rot="-60000000" spcFirstLastPara="1" vertOverflow="ellipsis" vert="horz" wrap="square" anchor="ctr" anchorCtr="1"/>
+          <a:lstStyle/>
+          <a:p>
+            <a:pPr>
+              <a:defRPr sz="900" b="0" i="0" u="none" strike="noStrike" kern="1200" baseline="0">
+                <a:solidFill>
+                  <a:schemeClr val="tx1">
+                    <a:lumMod val="65000"/>
+                    <a:lumOff val="35000"/>
+                  </a:schemeClr>
+                </a:solidFill>
+                <a:latin typeface="+mn-lt"/>
+                <a:ea typeface="+mn-ea"/>
+                <a:cs typeface="+mn-cs"/>
+              </a:defRPr>
+            </a:pPr>
+            <a:endParaRPr lang="fr-FR"/>
+          </a:p>
+        </c:txPr>
+        <c:crossAx val="1963205040"/>
+        <c:crosses val="autoZero"/>
+        <c:auto val="1"/>
+        <c:lblAlgn val="ctr"/>
+        <c:lblOffset val="100"/>
+        <c:noMultiLvlLbl val="0"/>
+      </c:catAx>
+      <c:valAx>
+        <c:axId val="1963205040"/>
+        <c:scaling>
+          <c:orientation val="minMax"/>
+        </c:scaling>
+        <c:delete val="0"/>
+        <c:axPos val="l"/>
+        <c:majorGridlines>
+          <c:spPr>
+            <a:ln w="9525" cap="flat" cmpd="sng" algn="ctr">
+              <a:solidFill>
+                <a:schemeClr val="tx1">
+                  <a:lumMod val="15000"/>
+                  <a:lumOff val="85000"/>
+                </a:schemeClr>
+              </a:solidFill>
+              <a:round/>
+            </a:ln>
+            <a:effectLst/>
+          </c:spPr>
+        </c:majorGridlines>
+        <c:numFmt formatCode="General" sourceLinked="1"/>
+        <c:majorTickMark val="none"/>
+        <c:minorTickMark val="none"/>
+        <c:tickLblPos val="nextTo"/>
+        <c:spPr>
+          <a:noFill/>
+          <a:ln>
+            <a:noFill/>
+          </a:ln>
+          <a:effectLst/>
+        </c:spPr>
+        <c:txPr>
+          <a:bodyPr rot="-60000000" spcFirstLastPara="1" vertOverflow="ellipsis" vert="horz" wrap="square" anchor="ctr" anchorCtr="1"/>
+          <a:lstStyle/>
+          <a:p>
+            <a:pPr>
+              <a:defRPr sz="900" b="0" i="0" u="none" strike="noStrike" kern="1200" baseline="0">
+                <a:solidFill>
+                  <a:schemeClr val="tx1">
+                    <a:lumMod val="65000"/>
+                    <a:lumOff val="35000"/>
+                  </a:schemeClr>
+                </a:solidFill>
+                <a:latin typeface="+mn-lt"/>
+                <a:ea typeface="+mn-ea"/>
+                <a:cs typeface="+mn-cs"/>
+              </a:defRPr>
+            </a:pPr>
+            <a:endParaRPr lang="fr-FR"/>
+          </a:p>
+        </c:txPr>
+        <c:crossAx val="1963204624"/>
+        <c:crosses val="autoZero"/>
+        <c:crossBetween val="between"/>
+      </c:valAx>
+      <c:spPr>
+        <a:noFill/>
+        <a:ln>
+          <a:noFill/>
+        </a:ln>
+        <a:effectLst/>
+      </c:spPr>
+    </c:plotArea>
+    <c:legend>
+      <c:legendPos val="b"/>
+      <c:overlay val="0"/>
+      <c:spPr>
+        <a:noFill/>
+        <a:ln>
+          <a:noFill/>
+        </a:ln>
+        <a:effectLst/>
+      </c:spPr>
+      <c:txPr>
+        <a:bodyPr rot="0" spcFirstLastPara="1" vertOverflow="ellipsis" vert="horz" wrap="square" anchor="ctr" anchorCtr="1"/>
+        <a:lstStyle/>
+        <a:p>
+          <a:pPr>
+            <a:defRPr sz="900" b="0" i="0" u="none" strike="noStrike" kern="1200" baseline="0">
+              <a:solidFill>
+                <a:schemeClr val="tx1">
+                  <a:lumMod val="65000"/>
+                  <a:lumOff val="35000"/>
+                </a:schemeClr>
+              </a:solidFill>
+              <a:latin typeface="+mn-lt"/>
+              <a:ea typeface="+mn-ea"/>
+              <a:cs typeface="+mn-cs"/>
+            </a:defRPr>
+          </a:pPr>
+          <a:endParaRPr lang="fr-FR"/>
+        </a:p>
+      </c:txPr>
+    </c:legend>
+    <c:plotVisOnly val="1"/>
+    <c:dispBlanksAs val="gap"/>
+    <c:extLst>
+      <c:ext xmlns:c16r3="http://schemas.microsoft.com/office/drawing/2017/03/chart" uri="{56B9EC1D-385E-4148-901F-78D8002777C0}">
+        <c16r3:dataDisplayOptions16>
+          <c16r3:dispNaAsBlank val="1"/>
+        </c16r3:dataDisplayOptions16>
+      </c:ext>
+    </c:extLst>
+    <c:showDLblsOverMax val="0"/>
+  </c:chart>
+  <c:spPr>
+    <a:solidFill>
+      <a:schemeClr val="bg1"/>
+    </a:solidFill>
+    <a:ln w="9525" cap="flat" cmpd="sng" algn="ctr">
+      <a:solidFill>
+        <a:schemeClr val="tx1">
+          <a:lumMod val="15000"/>
+          <a:lumOff val="85000"/>
+        </a:schemeClr>
+      </a:solidFill>
+      <a:round/>
+    </a:ln>
+    <a:effectLst/>
+  </c:spPr>
+  <c:txPr>
+    <a:bodyPr/>
+    <a:lstStyle/>
+    <a:p>
+      <a:pPr>
+        <a:defRPr/>
+      </a:pPr>
+      <a:endParaRPr lang="fr-FR"/>
+    </a:p>
+  </c:txPr>
+  <c:externalData r:id="rId3">
+    <c:autoUpdate val="0"/>
+  </c:externalData>
+</c:chartSpace>
+</file>
+
+<file path=word/charts/chart2.xml><?xml version="1.0" encoding="utf-8"?>
+<c:chartSpace xmlns:c="http://schemas.openxmlformats.org/drawingml/2006/chart" xmlns:a="http://schemas.openxmlformats.org/drawingml/2006/main" xmlns:r="http://schemas.openxmlformats.org/officeDocument/2006/relationships" xmlns:c16r2="http://schemas.microsoft.com/office/drawing/2015/06/chart">
+  <c:date1904 val="0"/>
+  <c:lang val="fr-FR"/>
+  <c:roundedCorners val="0"/>
+  <mc:AlternateContent xmlns:mc="http://schemas.openxmlformats.org/markup-compatibility/2006">
+    <mc:Choice xmlns:c14="http://schemas.microsoft.com/office/drawing/2007/8/2/chart" Requires="c14">
+      <c14:style val="102"/>
+    </mc:Choice>
+    <mc:Fallback>
+      <c:style val="2"/>
+    </mc:Fallback>
+  </mc:AlternateContent>
+  <c:chart>
+    <c:title>
+      <c:tx>
+        <c:rich>
+          <a:bodyPr rot="0" spcFirstLastPara="1" vertOverflow="ellipsis" vert="horz" wrap="square" anchor="ctr" anchorCtr="1"/>
+          <a:lstStyle/>
+          <a:p>
+            <a:pPr>
+              <a:defRPr sz="1400" b="0" i="0" u="none" strike="noStrike" kern="1200" spc="0" baseline="0">
+                <a:solidFill>
+                  <a:schemeClr val="tx1">
+                    <a:lumMod val="65000"/>
+                    <a:lumOff val="35000"/>
+                  </a:schemeClr>
+                </a:solidFill>
+                <a:latin typeface="+mn-lt"/>
+                <a:ea typeface="+mn-ea"/>
+                <a:cs typeface="+mn-cs"/>
+              </a:defRPr>
+            </a:pPr>
+            <a:r>
+              <a:rPr lang="fr-FR"/>
+              <a:t>Clients servis / latence moyenne</a:t>
+            </a:r>
+          </a:p>
+        </c:rich>
+      </c:tx>
+      <c:overlay val="0"/>
+      <c:spPr>
+        <a:noFill/>
+        <a:ln>
+          <a:noFill/>
+        </a:ln>
+        <a:effectLst/>
+      </c:spPr>
+      <c:txPr>
+        <a:bodyPr rot="0" spcFirstLastPara="1" vertOverflow="ellipsis" vert="horz" wrap="square" anchor="ctr" anchorCtr="1"/>
+        <a:lstStyle/>
+        <a:p>
+          <a:pPr>
+            <a:defRPr sz="1400" b="0" i="0" u="none" strike="noStrike" kern="1200" spc="0" baseline="0">
+              <a:solidFill>
+                <a:schemeClr val="tx1">
+                  <a:lumMod val="65000"/>
+                  <a:lumOff val="35000"/>
+                </a:schemeClr>
+              </a:solidFill>
+              <a:latin typeface="+mn-lt"/>
+              <a:ea typeface="+mn-ea"/>
+              <a:cs typeface="+mn-cs"/>
+            </a:defRPr>
+          </a:pPr>
+          <a:endParaRPr lang="fr-FR"/>
+        </a:p>
+      </c:txPr>
+    </c:title>
+    <c:autoTitleDeleted val="0"/>
+    <c:plotArea>
+      <c:layout/>
+      <c:lineChart>
+        <c:grouping val="standard"/>
+        <c:varyColors val="0"/>
+        <c:ser>
+          <c:idx val="2"/>
+          <c:order val="1"/>
+          <c:tx>
+            <c:v>Leader followers</c:v>
+          </c:tx>
+          <c:spPr>
+            <a:ln w="28575" cap="rnd">
+              <a:solidFill>
+                <a:schemeClr val="accent3">
+                  <a:lumMod val="60000"/>
+                  <a:lumOff val="40000"/>
+                </a:schemeClr>
+              </a:solidFill>
+              <a:round/>
+            </a:ln>
+            <a:effectLst/>
+          </c:spPr>
+          <c:marker>
+            <c:symbol val="circle"/>
+            <c:size val="5"/>
+            <c:spPr>
+              <a:solidFill>
+                <a:schemeClr val="accent3">
+                  <a:lumMod val="60000"/>
+                  <a:lumOff val="40000"/>
+                </a:schemeClr>
+              </a:solidFill>
+              <a:ln w="9525">
+                <a:solidFill>
+                  <a:schemeClr val="accent3">
+                    <a:lumMod val="60000"/>
+                    <a:lumOff val="40000"/>
+                  </a:schemeClr>
+                </a:solidFill>
+              </a:ln>
+              <a:effectLst/>
+            </c:spPr>
+          </c:marker>
+          <c:cat>
+            <c:numRef>
+              <c:f>Graphes!$H$3:$H$8</c:f>
+              <c:numCache>
+                <c:formatCode>General</c:formatCode>
+                <c:ptCount val="6"/>
+                <c:pt idx="0">
+                  <c:v>50</c:v>
+                </c:pt>
+                <c:pt idx="1">
+                  <c:v>100</c:v>
+                </c:pt>
+                <c:pt idx="2">
+                  <c:v>150</c:v>
+                </c:pt>
+                <c:pt idx="3">
+                  <c:v>200</c:v>
+                </c:pt>
+                <c:pt idx="4">
+                  <c:v>250</c:v>
+                </c:pt>
+                <c:pt idx="5">
+                  <c:v>300</c:v>
+                </c:pt>
+              </c:numCache>
+            </c:numRef>
+          </c:cat>
+          <c:val>
+            <c:numRef>
+              <c:f>Moyenne!$M$3:$M$8</c:f>
+              <c:numCache>
+                <c:formatCode>General</c:formatCode>
+                <c:ptCount val="6"/>
+                <c:pt idx="0">
+                  <c:v>2588.1741625265608</c:v>
+                </c:pt>
+                <c:pt idx="1">
+                  <c:v>2428.1097954115726</c:v>
+                </c:pt>
+                <c:pt idx="2">
+                  <c:v>3072.0978133965773</c:v>
+                </c:pt>
+                <c:pt idx="3">
+                  <c:v>2547.5571312604643</c:v>
+                </c:pt>
+                <c:pt idx="4">
+                  <c:v>3059.8757929332746</c:v>
+                </c:pt>
+                <c:pt idx="5">
+                  <c:v>3179.8224795303977</c:v>
+                </c:pt>
+              </c:numCache>
+            </c:numRef>
+          </c:val>
+          <c:smooth val="0"/>
+          <c:extLst>
+            <c:ext xmlns:c16="http://schemas.microsoft.com/office/drawing/2014/chart" uri="{C3380CC4-5D6E-409C-BE32-E72D297353CC}">
+              <c16:uniqueId val="{00000000-0435-4A78-97F8-764C0D25B7F0}"/>
+            </c:ext>
+          </c:extLst>
+        </c:ser>
+        <c:ser>
+          <c:idx val="3"/>
+          <c:order val="3"/>
+          <c:tx>
+            <c:v>Threadpool</c:v>
+          </c:tx>
+          <c:spPr>
+            <a:ln w="28575" cap="rnd">
+              <a:solidFill>
+                <a:schemeClr val="accent5">
+                  <a:lumMod val="60000"/>
+                  <a:lumOff val="40000"/>
+                </a:schemeClr>
+              </a:solidFill>
+              <a:round/>
+            </a:ln>
+            <a:effectLst/>
+          </c:spPr>
+          <c:marker>
+            <c:symbol val="circle"/>
+            <c:size val="5"/>
+            <c:spPr>
+              <a:solidFill>
+                <a:schemeClr val="accent5">
+                  <a:lumMod val="60000"/>
+                  <a:lumOff val="40000"/>
+                </a:schemeClr>
+              </a:solidFill>
+              <a:ln w="9525">
+                <a:solidFill>
+                  <a:schemeClr val="accent5">
+                    <a:lumMod val="60000"/>
+                    <a:lumOff val="40000"/>
+                  </a:schemeClr>
+                </a:solidFill>
+              </a:ln>
+              <a:effectLst/>
+            </c:spPr>
+          </c:marker>
+          <c:cat>
+            <c:numRef>
+              <c:f>Graphes!$H$3:$H$8</c:f>
+              <c:numCache>
+                <c:formatCode>General</c:formatCode>
+                <c:ptCount val="6"/>
+                <c:pt idx="0">
+                  <c:v>50</c:v>
+                </c:pt>
+                <c:pt idx="1">
+                  <c:v>100</c:v>
+                </c:pt>
+                <c:pt idx="2">
+                  <c:v>150</c:v>
+                </c:pt>
+                <c:pt idx="3">
+                  <c:v>200</c:v>
+                </c:pt>
+                <c:pt idx="4">
+                  <c:v>250</c:v>
+                </c:pt>
+                <c:pt idx="5">
+                  <c:v>300</c:v>
+                </c:pt>
+              </c:numCache>
+            </c:numRef>
+          </c:cat>
+          <c:val>
+            <c:numRef>
+              <c:f>Moyenne!$M$13:$M$18</c:f>
+              <c:numCache>
+                <c:formatCode>General</c:formatCode>
+                <c:ptCount val="6"/>
+                <c:pt idx="0">
+                  <c:v>2510.6477526326889</c:v>
+                </c:pt>
+                <c:pt idx="1">
+                  <c:v>2556.4758604511849</c:v>
+                </c:pt>
+                <c:pt idx="2">
+                  <c:v>2988.5408590064808</c:v>
+                </c:pt>
+                <c:pt idx="3">
+                  <c:v>2784.6313494694959</c:v>
+                </c:pt>
+                <c:pt idx="4">
+                  <c:v>3043.1868598041683</c:v>
+                </c:pt>
+                <c:pt idx="5">
+                  <c:v>3864.9577074223489</c:v>
+                </c:pt>
+              </c:numCache>
+            </c:numRef>
+          </c:val>
+          <c:smooth val="0"/>
+          <c:extLst>
+            <c:ext xmlns:c16="http://schemas.microsoft.com/office/drawing/2014/chart" uri="{C3380CC4-5D6E-409C-BE32-E72D297353CC}">
+              <c16:uniqueId val="{00000001-0435-4A78-97F8-764C0D25B7F0}"/>
+            </c:ext>
+          </c:extLst>
+        </c:ser>
+        <c:dLbls>
+          <c:showLegendKey val="0"/>
+          <c:showVal val="0"/>
+          <c:showCatName val="0"/>
+          <c:showSerName val="0"/>
+          <c:showPercent val="0"/>
+          <c:showBubbleSize val="0"/>
+        </c:dLbls>
+        <c:marker val="1"/>
+        <c:smooth val="0"/>
+        <c:axId val="1963204624"/>
+        <c:axId val="1963205040"/>
+        <c:extLst>
+          <c:ext xmlns:c15="http://schemas.microsoft.com/office/drawing/2012/chart" uri="{02D57815-91ED-43cb-92C2-25804820EDAC}">
+            <c15:filteredLineSeries>
+              <c15:ser>
+                <c:idx val="0"/>
+                <c:order val="0"/>
+                <c:tx>
+                  <c:v>Leader followers Tianchi</c:v>
+                </c:tx>
+                <c:spPr>
+                  <a:ln w="28575" cap="rnd">
+                    <a:solidFill>
+                      <a:schemeClr val="accent3">
+                        <a:lumMod val="75000"/>
+                      </a:schemeClr>
+                    </a:solidFill>
+                    <a:round/>
+                  </a:ln>
+                  <a:effectLst/>
+                </c:spPr>
+                <c:marker>
+                  <c:symbol val="circle"/>
+                  <c:size val="5"/>
+                  <c:spPr>
+                    <a:solidFill>
+                      <a:schemeClr val="accent3">
+                        <a:lumMod val="75000"/>
+                      </a:schemeClr>
+                    </a:solidFill>
+                    <a:ln w="9525">
+                      <a:solidFill>
+                        <a:schemeClr val="accent3">
+                          <a:lumMod val="75000"/>
+                        </a:schemeClr>
+                      </a:solidFill>
+                    </a:ln>
+                    <a:effectLst/>
+                  </c:spPr>
+                </c:marker>
+                <c:cat>
+                  <c:numRef>
+                    <c:extLst>
+                      <c:ext uri="{02D57815-91ED-43cb-92C2-25804820EDAC}">
+                        <c15:formulaRef>
+                          <c15:sqref>Graphes!$H$3:$H$8</c15:sqref>
+                        </c15:formulaRef>
+                      </c:ext>
+                    </c:extLst>
+                    <c:numCache>
+                      <c:formatCode>General</c:formatCode>
+                      <c:ptCount val="6"/>
+                      <c:pt idx="0">
+                        <c:v>50</c:v>
+                      </c:pt>
+                      <c:pt idx="1">
+                        <c:v>100</c:v>
+                      </c:pt>
+                      <c:pt idx="2">
+                        <c:v>150</c:v>
+                      </c:pt>
+                      <c:pt idx="3">
+                        <c:v>200</c:v>
+                      </c:pt>
+                      <c:pt idx="4">
+                        <c:v>250</c:v>
+                      </c:pt>
+                      <c:pt idx="5">
+                        <c:v>300</c:v>
+                      </c:pt>
+                    </c:numCache>
+                  </c:numRef>
+                </c:cat>
+                <c:val>
+                  <c:numRef>
+                    <c:extLst>
+                      <c:ext uri="{02D57815-91ED-43cb-92C2-25804820EDAC}">
+                        <c15:formulaRef>
+                          <c15:sqref>Moyenne!$F$3:$F$8</c15:sqref>
+                        </c15:formulaRef>
+                      </c:ext>
+                    </c:extLst>
+                    <c:numCache>
+                      <c:formatCode>General</c:formatCode>
+                      <c:ptCount val="6"/>
+                      <c:pt idx="0">
+                        <c:v>7056.5689668024324</c:v>
+                      </c:pt>
+                      <c:pt idx="1">
+                        <c:v>3992.4901591242528</c:v>
+                      </c:pt>
+                      <c:pt idx="2">
+                        <c:v>443.11827843799705</c:v>
+                      </c:pt>
+                      <c:pt idx="3">
+                        <c:v>1264.3065029437491</c:v>
+                      </c:pt>
+                      <c:pt idx="4">
+                        <c:v>8541.8852507974116</c:v>
+                      </c:pt>
+                      <c:pt idx="5">
+                        <c:v>8880.3726908686531</c:v>
+                      </c:pt>
+                    </c:numCache>
+                  </c:numRef>
+                </c:val>
+                <c:smooth val="0"/>
+                <c:extLst>
+                  <c:ext xmlns:c16="http://schemas.microsoft.com/office/drawing/2014/chart" uri="{C3380CC4-5D6E-409C-BE32-E72D297353CC}">
+                    <c16:uniqueId val="{00000002-0435-4A78-97F8-764C0D25B7F0}"/>
+                  </c:ext>
+                </c:extLst>
+              </c15:ser>
+            </c15:filteredLineSeries>
+            <c15:filteredLineSeries>
+              <c15:ser>
+                <c:idx val="1"/>
+                <c:order val="2"/>
+                <c:tx>
+                  <c:v>Threadpool Tianchi</c:v>
+                </c:tx>
+                <c:spPr>
+                  <a:ln w="28575" cap="rnd">
+                    <a:solidFill>
+                      <a:schemeClr val="accent5">
+                        <a:lumMod val="75000"/>
+                      </a:schemeClr>
+                    </a:solidFill>
+                    <a:round/>
+                  </a:ln>
+                  <a:effectLst/>
+                </c:spPr>
+                <c:marker>
+                  <c:symbol val="circle"/>
+                  <c:size val="5"/>
+                  <c:spPr>
+                    <a:solidFill>
+                      <a:schemeClr val="accent5">
+                        <a:lumMod val="75000"/>
+                      </a:schemeClr>
+                    </a:solidFill>
+                    <a:ln w="9525">
+                      <a:solidFill>
+                        <a:schemeClr val="accent5">
+                          <a:lumMod val="75000"/>
+                        </a:schemeClr>
+                      </a:solidFill>
+                    </a:ln>
+                    <a:effectLst/>
+                  </c:spPr>
+                </c:marker>
+                <c:cat>
+                  <c:numRef>
+                    <c:extLst xmlns:c15="http://schemas.microsoft.com/office/drawing/2012/chart">
+                      <c:ext xmlns:c15="http://schemas.microsoft.com/office/drawing/2012/chart" uri="{02D57815-91ED-43cb-92C2-25804820EDAC}">
+                        <c15:formulaRef>
+                          <c15:sqref>Graphes!$H$3:$H$8</c15:sqref>
+                        </c15:formulaRef>
+                      </c:ext>
+                    </c:extLst>
+                    <c:numCache>
+                      <c:formatCode>General</c:formatCode>
+                      <c:ptCount val="6"/>
+                      <c:pt idx="0">
+                        <c:v>50</c:v>
+                      </c:pt>
+                      <c:pt idx="1">
+                        <c:v>100</c:v>
+                      </c:pt>
+                      <c:pt idx="2">
+                        <c:v>150</c:v>
+                      </c:pt>
+                      <c:pt idx="3">
+                        <c:v>200</c:v>
+                      </c:pt>
+                      <c:pt idx="4">
+                        <c:v>250</c:v>
+                      </c:pt>
+                      <c:pt idx="5">
+                        <c:v>300</c:v>
+                      </c:pt>
+                    </c:numCache>
+                  </c:numRef>
+                </c:cat>
+                <c:val>
+                  <c:numRef>
+                    <c:extLst xmlns:c15="http://schemas.microsoft.com/office/drawing/2012/chart">
+                      <c:ext xmlns:c15="http://schemas.microsoft.com/office/drawing/2012/chart" uri="{02D57815-91ED-43cb-92C2-25804820EDAC}">
+                        <c15:formulaRef>
+                          <c15:sqref>Moyenne!$F$13:$F$18</c15:sqref>
+                        </c15:formulaRef>
+                      </c:ext>
+                    </c:extLst>
+                    <c:numCache>
+                      <c:formatCode>General</c:formatCode>
+                      <c:ptCount val="6"/>
+                      <c:pt idx="0">
+                        <c:v>7867.6411163202647</c:v>
+                      </c:pt>
+                      <c:pt idx="1">
+                        <c:v>3993.0198158703211</c:v>
+                      </c:pt>
+                      <c:pt idx="2">
+                        <c:v>7825.0717980496593</c:v>
+                      </c:pt>
+                      <c:pt idx="3">
+                        <c:v>771.39053040316355</c:v>
+                      </c:pt>
+                      <c:pt idx="4">
+                        <c:v>14905.630139045908</c:v>
+                      </c:pt>
+                      <c:pt idx="5">
+                        <c:v>10435.023868950659</c:v>
+                      </c:pt>
+                    </c:numCache>
+                  </c:numRef>
+                </c:val>
+                <c:smooth val="0"/>
+                <c:extLst xmlns:c15="http://schemas.microsoft.com/office/drawing/2012/chart">
+                  <c:ext xmlns:c16="http://schemas.microsoft.com/office/drawing/2014/chart" uri="{C3380CC4-5D6E-409C-BE32-E72D297353CC}">
+                    <c16:uniqueId val="{00000003-0435-4A78-97F8-764C0D25B7F0}"/>
+                  </c:ext>
+                </c:extLst>
+              </c15:ser>
+            </c15:filteredLineSeries>
+          </c:ext>
+        </c:extLst>
+      </c:lineChart>
+      <c:catAx>
+        <c:axId val="1963204624"/>
+        <c:scaling>
+          <c:orientation val="minMax"/>
+        </c:scaling>
+        <c:delete val="0"/>
+        <c:axPos val="b"/>
+        <c:title>
+          <c:tx>
+            <c:rich>
+              <a:bodyPr rot="0" spcFirstLastPara="1" vertOverflow="ellipsis" vert="horz" wrap="square" anchor="ctr" anchorCtr="1"/>
+              <a:lstStyle/>
+              <a:p>
+                <a:pPr>
+                  <a:defRPr sz="1000" b="0" i="0" u="none" strike="noStrike" kern="1200" baseline="0">
+                    <a:solidFill>
+                      <a:schemeClr val="tx1">
+                        <a:lumMod val="65000"/>
+                        <a:lumOff val="35000"/>
+                      </a:schemeClr>
+                    </a:solidFill>
+                    <a:latin typeface="+mn-lt"/>
+                    <a:ea typeface="+mn-ea"/>
+                    <a:cs typeface="+mn-cs"/>
+                  </a:defRPr>
+                </a:pPr>
+                <a:r>
+                  <a:rPr lang="fr-FR"/>
+                  <a:t>Nombre de clients</a:t>
+                </a:r>
+              </a:p>
+            </c:rich>
+          </c:tx>
+          <c:overlay val="0"/>
+          <c:spPr>
+            <a:noFill/>
+            <a:ln>
+              <a:noFill/>
+            </a:ln>
+            <a:effectLst/>
+          </c:spPr>
+          <c:txPr>
+            <a:bodyPr rot="0" spcFirstLastPara="1" vertOverflow="ellipsis" vert="horz" wrap="square" anchor="ctr" anchorCtr="1"/>
+            <a:lstStyle/>
+            <a:p>
+              <a:pPr>
+                <a:defRPr sz="1000" b="0" i="0" u="none" strike="noStrike" kern="1200" baseline="0">
+                  <a:solidFill>
+                    <a:schemeClr val="tx1">
+                      <a:lumMod val="65000"/>
+                      <a:lumOff val="35000"/>
+                    </a:schemeClr>
+                  </a:solidFill>
+                  <a:latin typeface="+mn-lt"/>
+                  <a:ea typeface="+mn-ea"/>
+                  <a:cs typeface="+mn-cs"/>
+                </a:defRPr>
+              </a:pPr>
+              <a:endParaRPr lang="fr-FR"/>
+            </a:p>
+          </c:txPr>
+        </c:title>
+        <c:numFmt formatCode="General" sourceLinked="1"/>
+        <c:majorTickMark val="none"/>
+        <c:minorTickMark val="none"/>
+        <c:tickLblPos val="nextTo"/>
+        <c:spPr>
+          <a:noFill/>
+          <a:ln w="9525" cap="flat" cmpd="sng" algn="ctr">
+            <a:solidFill>
+              <a:schemeClr val="tx1">
+                <a:lumMod val="15000"/>
+                <a:lumOff val="85000"/>
+              </a:schemeClr>
+            </a:solidFill>
+            <a:round/>
+          </a:ln>
+          <a:effectLst/>
+        </c:spPr>
+        <c:txPr>
+          <a:bodyPr rot="-60000000" spcFirstLastPara="1" vertOverflow="ellipsis" vert="horz" wrap="square" anchor="ctr" anchorCtr="1"/>
+          <a:lstStyle/>
+          <a:p>
+            <a:pPr>
+              <a:defRPr sz="900" b="0" i="0" u="none" strike="noStrike" kern="1200" baseline="0">
+                <a:solidFill>
+                  <a:schemeClr val="tx1">
+                    <a:lumMod val="65000"/>
+                    <a:lumOff val="35000"/>
+                  </a:schemeClr>
+                </a:solidFill>
+                <a:latin typeface="+mn-lt"/>
+                <a:ea typeface="+mn-ea"/>
+                <a:cs typeface="+mn-cs"/>
+              </a:defRPr>
+            </a:pPr>
+            <a:endParaRPr lang="fr-FR"/>
+          </a:p>
+        </c:txPr>
+        <c:crossAx val="1963205040"/>
+        <c:crosses val="autoZero"/>
+        <c:auto val="1"/>
+        <c:lblAlgn val="ctr"/>
+        <c:lblOffset val="100"/>
+        <c:noMultiLvlLbl val="0"/>
+      </c:catAx>
+      <c:valAx>
+        <c:axId val="1963205040"/>
+        <c:scaling>
+          <c:orientation val="minMax"/>
+        </c:scaling>
+        <c:delete val="0"/>
+        <c:axPos val="l"/>
+        <c:majorGridlines>
+          <c:spPr>
+            <a:ln w="9525" cap="flat" cmpd="sng" algn="ctr">
+              <a:solidFill>
+                <a:schemeClr val="tx1">
+                  <a:lumMod val="15000"/>
+                  <a:lumOff val="85000"/>
+                </a:schemeClr>
+              </a:solidFill>
+              <a:round/>
+            </a:ln>
+            <a:effectLst/>
+          </c:spPr>
+        </c:majorGridlines>
+        <c:numFmt formatCode="General" sourceLinked="1"/>
+        <c:majorTickMark val="none"/>
+        <c:minorTickMark val="none"/>
+        <c:tickLblPos val="nextTo"/>
+        <c:spPr>
+          <a:noFill/>
+          <a:ln>
+            <a:noFill/>
+          </a:ln>
+          <a:effectLst/>
+        </c:spPr>
+        <c:txPr>
+          <a:bodyPr rot="-60000000" spcFirstLastPara="1" vertOverflow="ellipsis" vert="horz" wrap="square" anchor="ctr" anchorCtr="1"/>
+          <a:lstStyle/>
+          <a:p>
+            <a:pPr>
+              <a:defRPr sz="900" b="0" i="0" u="none" strike="noStrike" kern="1200" baseline="0">
+                <a:solidFill>
+                  <a:schemeClr val="tx1">
+                    <a:lumMod val="65000"/>
+                    <a:lumOff val="35000"/>
+                  </a:schemeClr>
+                </a:solidFill>
+                <a:latin typeface="+mn-lt"/>
+                <a:ea typeface="+mn-ea"/>
+                <a:cs typeface="+mn-cs"/>
+              </a:defRPr>
+            </a:pPr>
+            <a:endParaRPr lang="fr-FR"/>
+          </a:p>
+        </c:txPr>
+        <c:crossAx val="1963204624"/>
+        <c:crosses val="autoZero"/>
+        <c:crossBetween val="between"/>
+      </c:valAx>
+      <c:spPr>
+        <a:noFill/>
+        <a:ln>
+          <a:noFill/>
+        </a:ln>
+        <a:effectLst/>
+      </c:spPr>
+    </c:plotArea>
+    <c:legend>
+      <c:legendPos val="b"/>
+      <c:overlay val="0"/>
+      <c:spPr>
+        <a:noFill/>
+        <a:ln>
+          <a:noFill/>
+        </a:ln>
+        <a:effectLst/>
+      </c:spPr>
+      <c:txPr>
+        <a:bodyPr rot="0" spcFirstLastPara="1" vertOverflow="ellipsis" vert="horz" wrap="square" anchor="ctr" anchorCtr="1"/>
+        <a:lstStyle/>
+        <a:p>
+          <a:pPr>
+            <a:defRPr sz="900" b="0" i="0" u="none" strike="noStrike" kern="1200" baseline="0">
+              <a:solidFill>
+                <a:schemeClr val="tx1">
+                  <a:lumMod val="65000"/>
+                  <a:lumOff val="35000"/>
+                </a:schemeClr>
+              </a:solidFill>
+              <a:latin typeface="+mn-lt"/>
+              <a:ea typeface="+mn-ea"/>
+              <a:cs typeface="+mn-cs"/>
+            </a:defRPr>
+          </a:pPr>
+          <a:endParaRPr lang="fr-FR"/>
+        </a:p>
+      </c:txPr>
+    </c:legend>
+    <c:plotVisOnly val="1"/>
+    <c:dispBlanksAs val="gap"/>
+    <c:extLst>
+      <c:ext xmlns:c16r3="http://schemas.microsoft.com/office/drawing/2017/03/chart" uri="{56B9EC1D-385E-4148-901F-78D8002777C0}">
+        <c16r3:dataDisplayOptions16>
+          <c16r3:dispNaAsBlank val="1"/>
+        </c16r3:dataDisplayOptions16>
+      </c:ext>
+    </c:extLst>
+    <c:showDLblsOverMax val="0"/>
+  </c:chart>
+  <c:spPr>
+    <a:solidFill>
+      <a:schemeClr val="bg1"/>
+    </a:solidFill>
+    <a:ln w="9525" cap="flat" cmpd="sng" algn="ctr">
+      <a:solidFill>
+        <a:schemeClr val="tx1">
+          <a:lumMod val="15000"/>
+          <a:lumOff val="85000"/>
+        </a:schemeClr>
+      </a:solidFill>
+      <a:round/>
+    </a:ln>
+    <a:effectLst/>
+  </c:spPr>
+  <c:txPr>
+    <a:bodyPr/>
+    <a:lstStyle/>
+    <a:p>
+      <a:pPr>
+        <a:defRPr/>
+      </a:pPr>
+      <a:endParaRPr lang="fr-FR"/>
+    </a:p>
+  </c:txPr>
+  <c:externalData r:id="rId3">
+    <c:autoUpdate val="0"/>
+  </c:externalData>
+</c:chartSpace>
+</file>
+
+<file path=word/charts/chart3.xml><?xml version="1.0" encoding="utf-8"?>
+<c:chartSpace xmlns:c="http://schemas.openxmlformats.org/drawingml/2006/chart" xmlns:a="http://schemas.openxmlformats.org/drawingml/2006/main" xmlns:r="http://schemas.openxmlformats.org/officeDocument/2006/relationships" xmlns:c16r2="http://schemas.microsoft.com/office/drawing/2015/06/chart">
+  <c:date1904 val="0"/>
+  <c:lang val="fr-FR"/>
+  <c:roundedCorners val="0"/>
+  <mc:AlternateContent xmlns:mc="http://schemas.openxmlformats.org/markup-compatibility/2006">
+    <mc:Choice xmlns:c14="http://schemas.microsoft.com/office/drawing/2007/8/2/chart" Requires="c14">
+      <c14:style val="102"/>
+    </mc:Choice>
+    <mc:Fallback>
+      <c:style val="2"/>
+    </mc:Fallback>
+  </mc:AlternateContent>
+  <c:chart>
+    <c:title>
+      <c:tx>
+        <c:rich>
+          <a:bodyPr rot="0" spcFirstLastPara="1" vertOverflow="ellipsis" vert="horz" wrap="square" anchor="ctr" anchorCtr="1"/>
+          <a:lstStyle/>
+          <a:p>
+            <a:pPr>
+              <a:defRPr sz="1400" b="0" i="0" u="none" strike="noStrike" kern="1200" spc="0" baseline="0">
+                <a:solidFill>
+                  <a:schemeClr val="tx1">
+                    <a:lumMod val="65000"/>
+                    <a:lumOff val="35000"/>
+                  </a:schemeClr>
+                </a:solidFill>
+                <a:latin typeface="+mn-lt"/>
+                <a:ea typeface="+mn-ea"/>
+                <a:cs typeface="+mn-cs"/>
+              </a:defRPr>
+            </a:pPr>
+            <a:r>
+              <a:rPr lang="fr-FR"/>
+              <a:t>Taux de pertes</a:t>
+            </a:r>
+          </a:p>
+        </c:rich>
+      </c:tx>
+      <c:overlay val="0"/>
+      <c:spPr>
+        <a:noFill/>
+        <a:ln>
+          <a:noFill/>
+        </a:ln>
+        <a:effectLst/>
+      </c:spPr>
+      <c:txPr>
+        <a:bodyPr rot="0" spcFirstLastPara="1" vertOverflow="ellipsis" vert="horz" wrap="square" anchor="ctr" anchorCtr="1"/>
+        <a:lstStyle/>
+        <a:p>
+          <a:pPr>
+            <a:defRPr sz="1400" b="0" i="0" u="none" strike="noStrike" kern="1200" spc="0" baseline="0">
+              <a:solidFill>
+                <a:schemeClr val="tx1">
+                  <a:lumMod val="65000"/>
+                  <a:lumOff val="35000"/>
+                </a:schemeClr>
+              </a:solidFill>
+              <a:latin typeface="+mn-lt"/>
+              <a:ea typeface="+mn-ea"/>
+              <a:cs typeface="+mn-cs"/>
+            </a:defRPr>
+          </a:pPr>
+          <a:endParaRPr lang="fr-FR"/>
+        </a:p>
+      </c:txPr>
+    </c:title>
+    <c:autoTitleDeleted val="0"/>
+    <c:plotArea>
+      <c:layout/>
+      <c:lineChart>
+        <c:grouping val="standard"/>
+        <c:varyColors val="0"/>
+        <c:ser>
+          <c:idx val="2"/>
+          <c:order val="1"/>
+          <c:tx>
+            <c:v>Leader followers</c:v>
+          </c:tx>
+          <c:spPr>
+            <a:ln w="28575" cap="rnd">
+              <a:solidFill>
+                <a:schemeClr val="accent3">
+                  <a:lumMod val="60000"/>
+                  <a:lumOff val="40000"/>
+                </a:schemeClr>
+              </a:solidFill>
+              <a:round/>
+            </a:ln>
+            <a:effectLst/>
+          </c:spPr>
+          <c:marker>
+            <c:symbol val="circle"/>
+            <c:size val="5"/>
+            <c:spPr>
+              <a:solidFill>
+                <a:schemeClr val="accent3">
+                  <a:lumMod val="60000"/>
+                  <a:lumOff val="40000"/>
+                </a:schemeClr>
+              </a:solidFill>
+              <a:ln w="9525">
+                <a:solidFill>
+                  <a:schemeClr val="accent3">
+                    <a:lumMod val="60000"/>
+                    <a:lumOff val="40000"/>
+                  </a:schemeClr>
+                </a:solidFill>
+              </a:ln>
+              <a:effectLst/>
+            </c:spPr>
+          </c:marker>
+          <c:cat>
+            <c:numRef>
+              <c:f>Graphes!$H$3:$H$8</c:f>
+              <c:numCache>
+                <c:formatCode>General</c:formatCode>
+                <c:ptCount val="6"/>
+                <c:pt idx="0">
+                  <c:v>50</c:v>
+                </c:pt>
+                <c:pt idx="1">
+                  <c:v>100</c:v>
+                </c:pt>
+                <c:pt idx="2">
+                  <c:v>150</c:v>
+                </c:pt>
+                <c:pt idx="3">
+                  <c:v>200</c:v>
+                </c:pt>
+                <c:pt idx="4">
+                  <c:v>250</c:v>
+                </c:pt>
+                <c:pt idx="5">
+                  <c:v>300</c:v>
+                </c:pt>
+              </c:numCache>
+            </c:numRef>
+          </c:cat>
+          <c:val>
+            <c:numRef>
+              <c:f>Moyenne!$I$3:$I$8</c:f>
+              <c:numCache>
+                <c:formatCode>General</c:formatCode>
+                <c:ptCount val="6"/>
+                <c:pt idx="0">
+                  <c:v>0.28000000000000003</c:v>
+                </c:pt>
+                <c:pt idx="1">
+                  <c:v>0.16799999999999998</c:v>
+                </c:pt>
+                <c:pt idx="2">
+                  <c:v>0.11733333333333329</c:v>
+                </c:pt>
+                <c:pt idx="3">
+                  <c:v>0.14599999999999994</c:v>
+                </c:pt>
+                <c:pt idx="4">
+                  <c:v>9.3600000000000017E-2</c:v>
+                </c:pt>
+                <c:pt idx="5">
+                  <c:v>8.9333333333333376E-2</c:v>
+                </c:pt>
+              </c:numCache>
+            </c:numRef>
+          </c:val>
+          <c:smooth val="0"/>
+          <c:extLst>
+            <c:ext xmlns:c16="http://schemas.microsoft.com/office/drawing/2014/chart" uri="{C3380CC4-5D6E-409C-BE32-E72D297353CC}">
+              <c16:uniqueId val="{00000000-0980-4B53-8208-7B2B3DDD6AEE}"/>
+            </c:ext>
+          </c:extLst>
+        </c:ser>
+        <c:ser>
+          <c:idx val="3"/>
+          <c:order val="3"/>
+          <c:tx>
+            <c:v>Threadpool</c:v>
+          </c:tx>
+          <c:spPr>
+            <a:ln w="28575" cap="rnd">
+              <a:solidFill>
+                <a:schemeClr val="accent5">
+                  <a:lumMod val="60000"/>
+                  <a:lumOff val="40000"/>
+                </a:schemeClr>
+              </a:solidFill>
+              <a:round/>
+            </a:ln>
+            <a:effectLst/>
+          </c:spPr>
+          <c:marker>
+            <c:symbol val="circle"/>
+            <c:size val="5"/>
+            <c:spPr>
+              <a:solidFill>
+                <a:schemeClr val="accent5">
+                  <a:lumMod val="60000"/>
+                  <a:lumOff val="40000"/>
+                </a:schemeClr>
+              </a:solidFill>
+              <a:ln w="9525">
+                <a:solidFill>
+                  <a:schemeClr val="accent5">
+                    <a:lumMod val="60000"/>
+                    <a:lumOff val="40000"/>
+                  </a:schemeClr>
+                </a:solidFill>
+              </a:ln>
+              <a:effectLst/>
+            </c:spPr>
+          </c:marker>
+          <c:cat>
+            <c:numRef>
+              <c:f>Graphes!$H$3:$H$8</c:f>
+              <c:numCache>
+                <c:formatCode>General</c:formatCode>
+                <c:ptCount val="6"/>
+                <c:pt idx="0">
+                  <c:v>50</c:v>
+                </c:pt>
+                <c:pt idx="1">
+                  <c:v>100</c:v>
+                </c:pt>
+                <c:pt idx="2">
+                  <c:v>150</c:v>
+                </c:pt>
+                <c:pt idx="3">
+                  <c:v>200</c:v>
+                </c:pt>
+                <c:pt idx="4">
+                  <c:v>250</c:v>
+                </c:pt>
+                <c:pt idx="5">
+                  <c:v>300</c:v>
+                </c:pt>
+              </c:numCache>
+            </c:numRef>
+          </c:cat>
+          <c:val>
+            <c:numRef>
+              <c:f>Moyenne!$I$13:$I$18</c:f>
+              <c:numCache>
+                <c:formatCode>General</c:formatCode>
+                <c:ptCount val="6"/>
+                <c:pt idx="0">
+                  <c:v>0.26400000000000007</c:v>
+                </c:pt>
+                <c:pt idx="1">
+                  <c:v>0.18400000000000005</c:v>
+                </c:pt>
+                <c:pt idx="2">
+                  <c:v>0.25466666666666671</c:v>
+                </c:pt>
+                <c:pt idx="3">
+                  <c:v>0.21299999999999997</c:v>
+                </c:pt>
+                <c:pt idx="4">
+                  <c:v>0.19600000000000001</c:v>
+                </c:pt>
+                <c:pt idx="5">
+                  <c:v>0.1273333333333333</c:v>
+                </c:pt>
+              </c:numCache>
+            </c:numRef>
+          </c:val>
+          <c:smooth val="0"/>
+          <c:extLst>
+            <c:ext xmlns:c16="http://schemas.microsoft.com/office/drawing/2014/chart" uri="{C3380CC4-5D6E-409C-BE32-E72D297353CC}">
+              <c16:uniqueId val="{00000001-0980-4B53-8208-7B2B3DDD6AEE}"/>
+            </c:ext>
+          </c:extLst>
+        </c:ser>
+        <c:dLbls>
+          <c:showLegendKey val="0"/>
+          <c:showVal val="0"/>
+          <c:showCatName val="0"/>
+          <c:showSerName val="0"/>
+          <c:showPercent val="0"/>
+          <c:showBubbleSize val="0"/>
+        </c:dLbls>
+        <c:marker val="1"/>
+        <c:smooth val="0"/>
+        <c:axId val="1963204624"/>
+        <c:axId val="1963205040"/>
+        <c:extLst>
+          <c:ext xmlns:c15="http://schemas.microsoft.com/office/drawing/2012/chart" uri="{02D57815-91ED-43cb-92C2-25804820EDAC}">
+            <c15:filteredLineSeries>
+              <c15:ser>
+                <c:idx val="0"/>
+                <c:order val="0"/>
+                <c:tx>
+                  <c:v>Leader followers Tianchi</c:v>
+                </c:tx>
+                <c:spPr>
+                  <a:ln w="28575" cap="rnd">
+                    <a:solidFill>
+                      <a:schemeClr val="accent3">
+                        <a:lumMod val="75000"/>
+                      </a:schemeClr>
+                    </a:solidFill>
+                    <a:round/>
+                  </a:ln>
+                  <a:effectLst/>
+                </c:spPr>
+                <c:marker>
+                  <c:symbol val="circle"/>
+                  <c:size val="5"/>
+                  <c:spPr>
+                    <a:solidFill>
+                      <a:schemeClr val="accent3">
+                        <a:lumMod val="75000"/>
+                      </a:schemeClr>
+                    </a:solidFill>
+                    <a:ln w="9525">
+                      <a:solidFill>
+                        <a:schemeClr val="accent3">
+                          <a:lumMod val="75000"/>
+                        </a:schemeClr>
+                      </a:solidFill>
+                    </a:ln>
+                    <a:effectLst/>
+                  </c:spPr>
+                </c:marker>
+                <c:cat>
+                  <c:numRef>
+                    <c:extLst>
+                      <c:ext uri="{02D57815-91ED-43cb-92C2-25804820EDAC}">
+                        <c15:formulaRef>
+                          <c15:sqref>Graphes!$H$3:$H$8</c15:sqref>
+                        </c15:formulaRef>
+                      </c:ext>
+                    </c:extLst>
+                    <c:numCache>
+                      <c:formatCode>General</c:formatCode>
+                      <c:ptCount val="6"/>
+                      <c:pt idx="0">
+                        <c:v>50</c:v>
+                      </c:pt>
+                      <c:pt idx="1">
+                        <c:v>100</c:v>
+                      </c:pt>
+                      <c:pt idx="2">
+                        <c:v>150</c:v>
+                      </c:pt>
+                      <c:pt idx="3">
+                        <c:v>200</c:v>
+                      </c:pt>
+                      <c:pt idx="4">
+                        <c:v>250</c:v>
+                      </c:pt>
+                      <c:pt idx="5">
+                        <c:v>300</c:v>
+                      </c:pt>
+                    </c:numCache>
+                  </c:numRef>
+                </c:cat>
+                <c:val>
+                  <c:numRef>
+                    <c:extLst>
+                      <c:ext uri="{02D57815-91ED-43cb-92C2-25804820EDAC}">
+                        <c15:formulaRef>
+                          <c15:sqref>Moyenne!$B$3:$B$8</c15:sqref>
+                        </c15:formulaRef>
+                      </c:ext>
+                    </c:extLst>
+                    <c:numCache>
+                      <c:formatCode>General</c:formatCode>
+                      <c:ptCount val="6"/>
+                      <c:pt idx="0">
+                        <c:v>0.16799999999999998</c:v>
+                      </c:pt>
+                      <c:pt idx="1">
+                        <c:v>0.23799999999999996</c:v>
+                      </c:pt>
+                      <c:pt idx="2">
+                        <c:v>0.28800000000000003</c:v>
+                      </c:pt>
+                      <c:pt idx="3">
+                        <c:v>0.29400000000000004</c:v>
+                      </c:pt>
+                      <c:pt idx="4">
+                        <c:v>0.26320000000000005</c:v>
+                      </c:pt>
+                      <c:pt idx="5">
+                        <c:v>0.92266666666666675</c:v>
+                      </c:pt>
+                    </c:numCache>
+                  </c:numRef>
+                </c:val>
+                <c:smooth val="0"/>
+                <c:extLst>
+                  <c:ext xmlns:c16="http://schemas.microsoft.com/office/drawing/2014/chart" uri="{C3380CC4-5D6E-409C-BE32-E72D297353CC}">
+                    <c16:uniqueId val="{00000002-0980-4B53-8208-7B2B3DDD6AEE}"/>
+                  </c:ext>
+                </c:extLst>
+              </c15:ser>
+            </c15:filteredLineSeries>
+            <c15:filteredLineSeries>
+              <c15:ser>
+                <c:idx val="1"/>
+                <c:order val="2"/>
+                <c:tx>
+                  <c:v>Threadpool Tianchi</c:v>
+                </c:tx>
+                <c:spPr>
+                  <a:ln w="28575" cap="rnd">
+                    <a:solidFill>
+                      <a:schemeClr val="accent5">
+                        <a:lumMod val="75000"/>
+                      </a:schemeClr>
+                    </a:solidFill>
+                    <a:round/>
+                  </a:ln>
+                  <a:effectLst/>
+                </c:spPr>
+                <c:marker>
+                  <c:symbol val="circle"/>
+                  <c:size val="5"/>
+                  <c:spPr>
+                    <a:solidFill>
+                      <a:schemeClr val="accent5">
+                        <a:lumMod val="75000"/>
+                      </a:schemeClr>
+                    </a:solidFill>
+                    <a:ln w="9525">
+                      <a:solidFill>
+                        <a:schemeClr val="accent5">
+                          <a:lumMod val="75000"/>
+                        </a:schemeClr>
+                      </a:solidFill>
+                    </a:ln>
+                    <a:effectLst/>
+                  </c:spPr>
+                </c:marker>
+                <c:cat>
+                  <c:numRef>
+                    <c:extLst xmlns:c15="http://schemas.microsoft.com/office/drawing/2012/chart">
+                      <c:ext xmlns:c15="http://schemas.microsoft.com/office/drawing/2012/chart" uri="{02D57815-91ED-43cb-92C2-25804820EDAC}">
+                        <c15:formulaRef>
+                          <c15:sqref>Graphes!$H$3:$H$8</c15:sqref>
+                        </c15:formulaRef>
+                      </c:ext>
+                    </c:extLst>
+                    <c:numCache>
+                      <c:formatCode>General</c:formatCode>
+                      <c:ptCount val="6"/>
+                      <c:pt idx="0">
+                        <c:v>50</c:v>
+                      </c:pt>
+                      <c:pt idx="1">
+                        <c:v>100</c:v>
+                      </c:pt>
+                      <c:pt idx="2">
+                        <c:v>150</c:v>
+                      </c:pt>
+                      <c:pt idx="3">
+                        <c:v>200</c:v>
+                      </c:pt>
+                      <c:pt idx="4">
+                        <c:v>250</c:v>
+                      </c:pt>
+                      <c:pt idx="5">
+                        <c:v>300</c:v>
+                      </c:pt>
+                    </c:numCache>
+                  </c:numRef>
+                </c:cat>
+                <c:val>
+                  <c:numRef>
+                    <c:extLst xmlns:c15="http://schemas.microsoft.com/office/drawing/2012/chart">
+                      <c:ext xmlns:c15="http://schemas.microsoft.com/office/drawing/2012/chart" uri="{02D57815-91ED-43cb-92C2-25804820EDAC}">
+                        <c15:formulaRef>
+                          <c15:sqref>Moyenne!$B$13:$B$18</c15:sqref>
+                        </c15:formulaRef>
+                      </c:ext>
+                    </c:extLst>
+                    <c:numCache>
+                      <c:formatCode>General</c:formatCode>
+                      <c:ptCount val="6"/>
+                      <c:pt idx="0">
+                        <c:v>0.23</c:v>
+                      </c:pt>
+                      <c:pt idx="1">
+                        <c:v>0.33500000000000002</c:v>
+                      </c:pt>
+                      <c:pt idx="2">
+                        <c:v>0.46666666666666667</c:v>
+                      </c:pt>
+                      <c:pt idx="3">
+                        <c:v>0.71499999999999997</c:v>
+                      </c:pt>
+                      <c:pt idx="4">
+                        <c:v>0.68600000000000005</c:v>
+                      </c:pt>
+                      <c:pt idx="5">
+                        <c:v>0.90333333333333332</c:v>
+                      </c:pt>
+                    </c:numCache>
+                  </c:numRef>
+                </c:val>
+                <c:smooth val="0"/>
+                <c:extLst xmlns:c15="http://schemas.microsoft.com/office/drawing/2012/chart">
+                  <c:ext xmlns:c16="http://schemas.microsoft.com/office/drawing/2014/chart" uri="{C3380CC4-5D6E-409C-BE32-E72D297353CC}">
+                    <c16:uniqueId val="{00000003-0980-4B53-8208-7B2B3DDD6AEE}"/>
+                  </c:ext>
+                </c:extLst>
+              </c15:ser>
+            </c15:filteredLineSeries>
+          </c:ext>
+        </c:extLst>
+      </c:lineChart>
+      <c:catAx>
+        <c:axId val="1963204624"/>
+        <c:scaling>
+          <c:orientation val="minMax"/>
+        </c:scaling>
+        <c:delete val="0"/>
+        <c:axPos val="b"/>
+        <c:title>
+          <c:tx>
+            <c:rich>
+              <a:bodyPr rot="0" spcFirstLastPara="1" vertOverflow="ellipsis" vert="horz" wrap="square" anchor="ctr" anchorCtr="1"/>
+              <a:lstStyle/>
+              <a:p>
+                <a:pPr>
+                  <a:defRPr sz="1000" b="0" i="0" u="none" strike="noStrike" kern="1200" baseline="0">
+                    <a:solidFill>
+                      <a:schemeClr val="tx1">
+                        <a:lumMod val="65000"/>
+                        <a:lumOff val="35000"/>
+                      </a:schemeClr>
+                    </a:solidFill>
+                    <a:latin typeface="+mn-lt"/>
+                    <a:ea typeface="+mn-ea"/>
+                    <a:cs typeface="+mn-cs"/>
+                  </a:defRPr>
+                </a:pPr>
+                <a:r>
+                  <a:rPr lang="fr-FR"/>
+                  <a:t>Nombre de clients</a:t>
+                </a:r>
+              </a:p>
+            </c:rich>
+          </c:tx>
+          <c:overlay val="0"/>
+          <c:spPr>
+            <a:noFill/>
+            <a:ln>
+              <a:noFill/>
+            </a:ln>
+            <a:effectLst/>
+          </c:spPr>
+          <c:txPr>
+            <a:bodyPr rot="0" spcFirstLastPara="1" vertOverflow="ellipsis" vert="horz" wrap="square" anchor="ctr" anchorCtr="1"/>
+            <a:lstStyle/>
+            <a:p>
+              <a:pPr>
+                <a:defRPr sz="1000" b="0" i="0" u="none" strike="noStrike" kern="1200" baseline="0">
+                  <a:solidFill>
+                    <a:schemeClr val="tx1">
+                      <a:lumMod val="65000"/>
+                      <a:lumOff val="35000"/>
+                    </a:schemeClr>
+                  </a:solidFill>
+                  <a:latin typeface="+mn-lt"/>
+                  <a:ea typeface="+mn-ea"/>
+                  <a:cs typeface="+mn-cs"/>
+                </a:defRPr>
+              </a:pPr>
+              <a:endParaRPr lang="fr-FR"/>
+            </a:p>
+          </c:txPr>
+        </c:title>
+        <c:numFmt formatCode="General" sourceLinked="1"/>
+        <c:majorTickMark val="none"/>
+        <c:minorTickMark val="none"/>
+        <c:tickLblPos val="nextTo"/>
+        <c:spPr>
+          <a:noFill/>
+          <a:ln w="9525" cap="flat" cmpd="sng" algn="ctr">
+            <a:solidFill>
+              <a:schemeClr val="tx1">
+                <a:lumMod val="15000"/>
+                <a:lumOff val="85000"/>
+              </a:schemeClr>
+            </a:solidFill>
+            <a:round/>
+          </a:ln>
+          <a:effectLst/>
+        </c:spPr>
+        <c:txPr>
+          <a:bodyPr rot="-60000000" spcFirstLastPara="1" vertOverflow="ellipsis" vert="horz" wrap="square" anchor="ctr" anchorCtr="1"/>
+          <a:lstStyle/>
+          <a:p>
+            <a:pPr>
+              <a:defRPr sz="900" b="0" i="0" u="none" strike="noStrike" kern="1200" baseline="0">
+                <a:solidFill>
+                  <a:schemeClr val="tx1">
+                    <a:lumMod val="65000"/>
+                    <a:lumOff val="35000"/>
+                  </a:schemeClr>
+                </a:solidFill>
+                <a:latin typeface="+mn-lt"/>
+                <a:ea typeface="+mn-ea"/>
+                <a:cs typeface="+mn-cs"/>
+              </a:defRPr>
+            </a:pPr>
+            <a:endParaRPr lang="fr-FR"/>
+          </a:p>
+        </c:txPr>
+        <c:crossAx val="1963205040"/>
+        <c:crosses val="autoZero"/>
+        <c:auto val="1"/>
+        <c:lblAlgn val="ctr"/>
+        <c:lblOffset val="100"/>
+        <c:noMultiLvlLbl val="0"/>
+      </c:catAx>
+      <c:valAx>
+        <c:axId val="1963205040"/>
+        <c:scaling>
+          <c:orientation val="minMax"/>
+        </c:scaling>
+        <c:delete val="0"/>
+        <c:axPos val="l"/>
+        <c:majorGridlines>
+          <c:spPr>
+            <a:ln w="9525" cap="flat" cmpd="sng" algn="ctr">
+              <a:solidFill>
+                <a:schemeClr val="tx1">
+                  <a:lumMod val="15000"/>
+                  <a:lumOff val="85000"/>
+                </a:schemeClr>
+              </a:solidFill>
+              <a:round/>
+            </a:ln>
+            <a:effectLst/>
+          </c:spPr>
+        </c:majorGridlines>
+        <c:numFmt formatCode="0%" sourceLinked="0"/>
+        <c:majorTickMark val="none"/>
+        <c:minorTickMark val="none"/>
+        <c:tickLblPos val="nextTo"/>
+        <c:spPr>
+          <a:noFill/>
+          <a:ln>
+            <a:noFill/>
+          </a:ln>
+          <a:effectLst/>
+        </c:spPr>
+        <c:txPr>
+          <a:bodyPr rot="-60000000" spcFirstLastPara="1" vertOverflow="ellipsis" vert="horz" wrap="square" anchor="ctr" anchorCtr="1"/>
+          <a:lstStyle/>
+          <a:p>
+            <a:pPr>
+              <a:defRPr sz="900" b="0" i="0" u="none" strike="noStrike" kern="1200" baseline="0">
+                <a:solidFill>
+                  <a:schemeClr val="tx1">
+                    <a:lumMod val="65000"/>
+                    <a:lumOff val="35000"/>
+                  </a:schemeClr>
+                </a:solidFill>
+                <a:latin typeface="+mn-lt"/>
+                <a:ea typeface="+mn-ea"/>
+                <a:cs typeface="+mn-cs"/>
+              </a:defRPr>
+            </a:pPr>
+            <a:endParaRPr lang="fr-FR"/>
+          </a:p>
+        </c:txPr>
+        <c:crossAx val="1963204624"/>
+        <c:crosses val="autoZero"/>
+        <c:crossBetween val="between"/>
+      </c:valAx>
+      <c:spPr>
+        <a:noFill/>
+        <a:ln>
+          <a:noFill/>
+        </a:ln>
+        <a:effectLst/>
+      </c:spPr>
+    </c:plotArea>
+    <c:legend>
+      <c:legendPos val="b"/>
+      <c:overlay val="0"/>
+      <c:spPr>
+        <a:noFill/>
+        <a:ln>
+          <a:noFill/>
+        </a:ln>
+        <a:effectLst/>
+      </c:spPr>
+      <c:txPr>
+        <a:bodyPr rot="0" spcFirstLastPara="1" vertOverflow="ellipsis" vert="horz" wrap="square" anchor="ctr" anchorCtr="1"/>
+        <a:lstStyle/>
+        <a:p>
+          <a:pPr>
+            <a:defRPr sz="900" b="0" i="0" u="none" strike="noStrike" kern="1200" baseline="0">
+              <a:solidFill>
+                <a:schemeClr val="tx1">
+                  <a:lumMod val="65000"/>
+                  <a:lumOff val="35000"/>
+                </a:schemeClr>
+              </a:solidFill>
+              <a:latin typeface="+mn-lt"/>
+              <a:ea typeface="+mn-ea"/>
+              <a:cs typeface="+mn-cs"/>
+            </a:defRPr>
+          </a:pPr>
+          <a:endParaRPr lang="fr-FR"/>
+        </a:p>
+      </c:txPr>
+    </c:legend>
+    <c:plotVisOnly val="1"/>
+    <c:dispBlanksAs val="gap"/>
+    <c:extLst>
+      <c:ext xmlns:c16r3="http://schemas.microsoft.com/office/drawing/2017/03/chart" uri="{56B9EC1D-385E-4148-901F-78D8002777C0}">
+        <c16r3:dataDisplayOptions16>
+          <c16r3:dispNaAsBlank val="1"/>
+        </c16r3:dataDisplayOptions16>
+      </c:ext>
+    </c:extLst>
+    <c:showDLblsOverMax val="0"/>
+  </c:chart>
+  <c:spPr>
+    <a:solidFill>
+      <a:schemeClr val="bg1"/>
+    </a:solidFill>
+    <a:ln w="9525" cap="flat" cmpd="sng" algn="ctr">
+      <a:solidFill>
+        <a:schemeClr val="tx1">
+          <a:lumMod val="15000"/>
+          <a:lumOff val="85000"/>
+        </a:schemeClr>
+      </a:solidFill>
+      <a:round/>
+    </a:ln>
+    <a:effectLst/>
+  </c:spPr>
+  <c:txPr>
+    <a:bodyPr/>
+    <a:lstStyle/>
+    <a:p>
+      <a:pPr>
+        <a:defRPr/>
+      </a:pPr>
+      <a:endParaRPr lang="fr-FR"/>
+    </a:p>
+  </c:txPr>
+  <c:externalData r:id="rId3">
+    <c:autoUpdate val="0"/>
+  </c:externalData>
+</c:chartSpace>
+</file>
+
+<file path=word/charts/colors1.xml><?xml version="1.0" encoding="utf-8"?>
+<cs:colorStyle xmlns:cs="http://schemas.microsoft.com/office/drawing/2012/chartStyle" xmlns:a="http://schemas.openxmlformats.org/drawingml/2006/main" meth="cycle" id="10">
+  <a:schemeClr val="accent1"/>
+  <a:schemeClr val="accent2"/>
+  <a:schemeClr val="accent3"/>
+  <a:schemeClr val="accent4"/>
+  <a:schemeClr val="accent5"/>
+  <a:schemeClr val="accent6"/>
+  <cs:variation/>
+  <cs:variation>
+    <a:lumMod val="60000"/>
+  </cs:variation>
+  <cs:variation>
+    <a:lumMod val="80000"/>
+    <a:lumOff val="20000"/>
+  </cs:variation>
+  <cs:variation>
+    <a:lumMod val="80000"/>
+  </cs:variation>
+  <cs:variation>
+    <a:lumMod val="60000"/>
+    <a:lumOff val="40000"/>
+  </cs:variation>
+  <cs:variation>
+    <a:lumMod val="50000"/>
+  </cs:variation>
+  <cs:variation>
+    <a:lumMod val="70000"/>
+    <a:lumOff val="30000"/>
+  </cs:variation>
+  <cs:variation>
+    <a:lumMod val="70000"/>
+  </cs:variation>
+  <cs:variation>
+    <a:lumMod val="50000"/>
+    <a:lumOff val="50000"/>
+  </cs:variation>
+</cs:colorStyle>
+</file>
+
+<file path=word/charts/colors2.xml><?xml version="1.0" encoding="utf-8"?>
+<cs:colorStyle xmlns:cs="http://schemas.microsoft.com/office/drawing/2012/chartStyle" xmlns:a="http://schemas.openxmlformats.org/drawingml/2006/main" meth="cycle" id="10">
+  <a:schemeClr val="accent1"/>
+  <a:schemeClr val="accent2"/>
+  <a:schemeClr val="accent3"/>
+  <a:schemeClr val="accent4"/>
+  <a:schemeClr val="accent5"/>
+  <a:schemeClr val="accent6"/>
+  <cs:variation/>
+  <cs:variation>
+    <a:lumMod val="60000"/>
+  </cs:variation>
+  <cs:variation>
+    <a:lumMod val="80000"/>
+    <a:lumOff val="20000"/>
+  </cs:variation>
+  <cs:variation>
+    <a:lumMod val="80000"/>
+  </cs:variation>
+  <cs:variation>
+    <a:lumMod val="60000"/>
+    <a:lumOff val="40000"/>
+  </cs:variation>
+  <cs:variation>
+    <a:lumMod val="50000"/>
+  </cs:variation>
+  <cs:variation>
+    <a:lumMod val="70000"/>
+    <a:lumOff val="30000"/>
+  </cs:variation>
+  <cs:variation>
+    <a:lumMod val="70000"/>
+  </cs:variation>
+  <cs:variation>
+    <a:lumMod val="50000"/>
+    <a:lumOff val="50000"/>
+  </cs:variation>
+</cs:colorStyle>
+</file>
+
+<file path=word/charts/colors3.xml><?xml version="1.0" encoding="utf-8"?>
+<cs:colorStyle xmlns:cs="http://schemas.microsoft.com/office/drawing/2012/chartStyle" xmlns:a="http://schemas.openxmlformats.org/drawingml/2006/main" meth="cycle" id="10">
+  <a:schemeClr val="accent1"/>
+  <a:schemeClr val="accent2"/>
+  <a:schemeClr val="accent3"/>
+  <a:schemeClr val="accent4"/>
+  <a:schemeClr val="accent5"/>
+  <a:schemeClr val="accent6"/>
+  <cs:variation/>
+  <cs:variation>
+    <a:lumMod val="60000"/>
+  </cs:variation>
+  <cs:variation>
+    <a:lumMod val="80000"/>
+    <a:lumOff val="20000"/>
+  </cs:variation>
+  <cs:variation>
+    <a:lumMod val="80000"/>
+  </cs:variation>
+  <cs:variation>
+    <a:lumMod val="60000"/>
+    <a:lumOff val="40000"/>
+  </cs:variation>
+  <cs:variation>
+    <a:lumMod val="50000"/>
+  </cs:variation>
+  <cs:variation>
+    <a:lumMod val="70000"/>
+    <a:lumOff val="30000"/>
+  </cs:variation>
+  <cs:variation>
+    <a:lumMod val="70000"/>
+  </cs:variation>
+  <cs:variation>
+    <a:lumMod val="50000"/>
+    <a:lumOff val="50000"/>
+  </cs:variation>
+</cs:colorStyle>
+</file>
+
+<file path=word/charts/style1.xml><?xml version="1.0" encoding="utf-8"?>
+<cs:chartStyle xmlns:cs="http://schemas.microsoft.com/office/drawing/2012/chartStyle" xmlns:a="http://schemas.openxmlformats.org/drawingml/2006/main" id="332">
+  <cs:axisTitle>
+    <cs:lnRef idx="0"/>
+    <cs:fillRef idx="0"/>
+    <cs:effectRef idx="0"/>
+    <cs:fontRef idx="minor">
+      <a:schemeClr val="tx1">
+        <a:lumMod val="65000"/>
+        <a:lumOff val="35000"/>
+      </a:schemeClr>
+    </cs:fontRef>
+    <cs:defRPr sz="1000" kern="1200"/>
+  </cs:axisTitle>
+  <cs:categoryAxis>
+    <cs:lnRef idx="0"/>
+    <cs:fillRef idx="0"/>
+    <cs:effectRef idx="0"/>
+    <cs:fontRef idx="minor">
+      <a:schemeClr val="tx1">
+        <a:lumMod val="65000"/>
+        <a:lumOff val="35000"/>
+      </a:schemeClr>
+    </cs:fontRef>
+    <cs:spPr>
+      <a:ln w="9525" cap="flat" cmpd="sng" algn="ctr">
+        <a:solidFill>
+          <a:schemeClr val="tx1">
+            <a:lumMod val="15000"/>
+            <a:lumOff val="85000"/>
+          </a:schemeClr>
+        </a:solidFill>
+        <a:round/>
+      </a:ln>
+    </cs:spPr>
+    <cs:defRPr sz="900" kern="1200"/>
+  </cs:categoryAxis>
+  <cs:chartArea mods="allowNoFillOverride allowNoLineOverride">
+    <cs:lnRef idx="0"/>
+    <cs:fillRef idx="0"/>
+    <cs:effectRef idx="0"/>
+    <cs:fontRef idx="minor">
+      <a:schemeClr val="tx1"/>
+    </cs:fontRef>
+    <cs:spPr>
+      <a:solidFill>
+        <a:schemeClr val="bg1"/>
+      </a:solidFill>
+      <a:ln w="9525" cap="flat" cmpd="sng" algn="ctr">
+        <a:solidFill>
+          <a:schemeClr val="tx1">
+            <a:lumMod val="15000"/>
+            <a:lumOff val="85000"/>
+          </a:schemeClr>
+        </a:solidFill>
+        <a:round/>
+      </a:ln>
+    </cs:spPr>
+    <cs:defRPr sz="1000" kern="1200"/>
+  </cs:chartArea>
+  <cs:dataLabel>
+    <cs:lnRef idx="0"/>
+    <cs:fillRef idx="0"/>
+    <cs:effectRef idx="0"/>
+    <cs:fontRef idx="minor">
+      <a:schemeClr val="tx1">
+        <a:lumMod val="75000"/>
+        <a:lumOff val="25000"/>
+      </a:schemeClr>
+    </cs:fontRef>
+    <cs:defRPr sz="900" kern="1200"/>
+  </cs:dataLabel>
+  <cs:dataLabelCallout>
+    <cs:lnRef idx="0"/>
+    <cs:fillRef idx="0"/>
+    <cs:effectRef idx="0"/>
+    <cs:fontRef idx="minor">
+      <a:schemeClr val="dk1">
+        <a:lumMod val="65000"/>
+        <a:lumOff val="35000"/>
+      </a:schemeClr>
+    </cs:fontRef>
+    <cs:spPr>
+      <a:solidFill>
+        <a:schemeClr val="lt1"/>
+      </a:solidFill>
+      <a:ln>
+        <a:solidFill>
+          <a:schemeClr val="dk1">
+            <a:lumMod val="25000"/>
+            <a:lumOff val="75000"/>
+          </a:schemeClr>
+        </a:solidFill>
+      </a:ln>
+    </cs:spPr>
+    <cs:defRPr sz="900" kern="1200"/>
+    <cs:bodyPr rot="0" spcFirstLastPara="1" vertOverflow="clip" horzOverflow="clip" vert="horz" wrap="square" lIns="36576" tIns="18288" rIns="36576" bIns="18288" anchor="ctr" anchorCtr="1">
+      <a:spAutoFit/>
+    </cs:bodyPr>
+  </cs:dataLabelCallout>
+  <cs:dataPoint>
+    <cs:lnRef idx="0"/>
+    <cs:fillRef idx="1">
+      <cs:styleClr val="auto"/>
+    </cs:fillRef>
+    <cs:effectRef idx="0"/>
+    <cs:fontRef idx="minor">
+      <a:schemeClr val="tx1"/>
+    </cs:fontRef>
+  </cs:dataPoint>
+  <cs:dataPoint3D>
+    <cs:lnRef idx="0"/>
+    <cs:fillRef idx="1">
+      <cs:styleClr val="auto"/>
+    </cs:fillRef>
+    <cs:effectRef idx="0"/>
+    <cs:fontRef idx="minor">
+      <a:schemeClr val="tx1"/>
+    </cs:fontRef>
+  </cs:dataPoint3D>
+  <cs:dataPointLine>
+    <cs:lnRef idx="0">
+      <cs:styleClr val="auto"/>
+    </cs:lnRef>
+    <cs:fillRef idx="1"/>
+    <cs:effectRef idx="0"/>
+    <cs:fontRef idx="minor">
+      <a:schemeClr val="tx1"/>
+    </cs:fontRef>
+    <cs:spPr>
+      <a:ln w="28575" cap="rnd">
+        <a:solidFill>
+          <a:schemeClr val="phClr"/>
+        </a:solidFill>
+        <a:round/>
+      </a:ln>
+    </cs:spPr>
+  </cs:dataPointLine>
+  <cs:dataPointMarker>
+    <cs:lnRef idx="0">
+      <cs:styleClr val="auto"/>
+    </cs:lnRef>
+    <cs:fillRef idx="1">
+      <cs:styleClr val="auto"/>
+    </cs:fillRef>
+    <cs:effectRef idx="0"/>
+    <cs:fontRef idx="minor">
+      <a:schemeClr val="tx1"/>
+    </cs:fontRef>
+    <cs:spPr>
+      <a:ln w="9525">
+        <a:solidFill>
+          <a:schemeClr val="phClr"/>
+        </a:solidFill>
+      </a:ln>
+    </cs:spPr>
+  </cs:dataPointMarker>
+  <cs:dataPointMarkerLayout symbol="circle" size="5"/>
+  <cs:dataPointWireframe>
+    <cs:lnRef idx="0">
+      <cs:styleClr val="auto"/>
+    </cs:lnRef>
+    <cs:fillRef idx="1"/>
+    <cs:effectRef idx="0"/>
+    <cs:fontRef idx="minor">
+      <a:schemeClr val="tx1"/>
+    </cs:fontRef>
+    <cs:spPr>
+      <a:ln w="9525" cap="rnd">
+        <a:solidFill>
+          <a:schemeClr val="phClr"/>
+        </a:solidFill>
+        <a:round/>
+      </a:ln>
+    </cs:spPr>
+  </cs:dataPointWireframe>
+  <cs:dataTable>
+    <cs:lnRef idx="0"/>
+    <cs:fillRef idx="0"/>
+    <cs:effectRef idx="0"/>
+    <cs:fontRef idx="minor">
+      <a:schemeClr val="tx1">
+        <a:lumMod val="65000"/>
+        <a:lumOff val="35000"/>
+      </a:schemeClr>
+    </cs:fontRef>
+    <cs:spPr>
+      <a:noFill/>
+      <a:ln w="9525" cap="flat" cmpd="sng" algn="ctr">
+        <a:solidFill>
+          <a:schemeClr val="tx1">
+            <a:lumMod val="15000"/>
+            <a:lumOff val="85000"/>
+          </a:schemeClr>
+        </a:solidFill>
+        <a:round/>
+      </a:ln>
+    </cs:spPr>
+    <cs:defRPr sz="900" kern="1200"/>
+  </cs:dataTable>
+  <cs:downBar>
+    <cs:lnRef idx="0"/>
+    <cs:fillRef idx="0"/>
+    <cs:effectRef idx="0"/>
+    <cs:fontRef idx="minor">
+      <a:schemeClr val="dk1"/>
+    </cs:fontRef>
+    <cs:spPr>
+      <a:solidFill>
+        <a:schemeClr val="dk1">
+          <a:lumMod val="65000"/>
+          <a:lumOff val="35000"/>
+        </a:schemeClr>
+      </a:solidFill>
+      <a:ln w="9525">
+        <a:solidFill>
+          <a:schemeClr val="tx1">
+            <a:lumMod val="65000"/>
+            <a:lumOff val="35000"/>
+          </a:schemeClr>
+        </a:solidFill>
+      </a:ln>
+    </cs:spPr>
+  </cs:downBar>
+  <cs:dropLine>
+    <cs:lnRef idx="0"/>
+    <cs:fillRef idx="0"/>
+    <cs:effectRef idx="0"/>
+    <cs:fontRef idx="minor">
+      <a:schemeClr val="tx1"/>
+    </cs:fontRef>
+    <cs:spPr>
+      <a:ln w="9525" cap="flat" cmpd="sng" algn="ctr">
+        <a:solidFill>
+          <a:schemeClr val="tx1">
+            <a:lumMod val="35000"/>
+            <a:lumOff val="65000"/>
+          </a:schemeClr>
+        </a:solidFill>
+        <a:round/>
+      </a:ln>
+    </cs:spPr>
+  </cs:dropLine>
+  <cs:errorBar>
+    <cs:lnRef idx="0"/>
+    <cs:fillRef idx="0"/>
+    <cs:effectRef idx="0"/>
+    <cs:fontRef idx="minor">
+      <a:schemeClr val="tx1"/>
+    </cs:fontRef>
+    <cs:spPr>
+      <a:ln w="9525" cap="flat" cmpd="sng" algn="ctr">
+        <a:solidFill>
+          <a:schemeClr val="tx1">
+            <a:lumMod val="65000"/>
+            <a:lumOff val="35000"/>
+          </a:schemeClr>
+        </a:solidFill>
+        <a:round/>
+      </a:ln>
+    </cs:spPr>
+  </cs:errorBar>
+  <cs:floor>
+    <cs:lnRef idx="0"/>
+    <cs:fillRef idx="0"/>
+    <cs:effectRef idx="0"/>
+    <cs:fontRef idx="minor">
+      <a:schemeClr val="tx1"/>
+    </cs:fontRef>
+    <cs:spPr>
+      <a:noFill/>
+      <a:ln>
+        <a:noFill/>
+      </a:ln>
+    </cs:spPr>
+  </cs:floor>
+  <cs:gridlineMajor>
+    <cs:lnRef idx="0"/>
+    <cs:fillRef idx="0"/>
+    <cs:effectRef idx="0"/>
+    <cs:fontRef idx="minor">
+      <a:schemeClr val="tx1"/>
+    </cs:fontRef>
+    <cs:spPr>
+      <a:ln w="9525" cap="flat" cmpd="sng" algn="ctr">
+        <a:solidFill>
+          <a:schemeClr val="tx1">
+            <a:lumMod val="15000"/>
+            <a:lumOff val="85000"/>
+          </a:schemeClr>
+        </a:solidFill>
+        <a:round/>
+      </a:ln>
+    </cs:spPr>
+  </cs:gridlineMajor>
+  <cs:gridlineMinor>
+    <cs:lnRef idx="0"/>
+    <cs:fillRef idx="0"/>
+    <cs:effectRef idx="0"/>
+    <cs:fontRef idx="minor">
+      <a:schemeClr val="tx1"/>
+    </cs:fontRef>
+    <cs:spPr>
+      <a:ln w="9525" cap="flat" cmpd="sng" algn="ctr">
+        <a:solidFill>
+          <a:schemeClr val="tx1">
+            <a:lumMod val="5000"/>
+            <a:lumOff val="95000"/>
+          </a:schemeClr>
+        </a:solidFill>
+        <a:round/>
+      </a:ln>
+    </cs:spPr>
+  </cs:gridlineMinor>
+  <cs:hiLoLine>
+    <cs:lnRef idx="0"/>
+    <cs:fillRef idx="0"/>
+    <cs:effectRef idx="0"/>
+    <cs:fontRef idx="minor">
+      <a:schemeClr val="tx1"/>
+    </cs:fontRef>
+    <cs:spPr>
+      <a:ln w="9525" cap="flat" cmpd="sng" algn="ctr">
+        <a:solidFill>
+          <a:schemeClr val="tx1">
+            <a:lumMod val="75000"/>
+            <a:lumOff val="25000"/>
+          </a:schemeClr>
+        </a:solidFill>
+        <a:round/>
+      </a:ln>
+    </cs:spPr>
+  </cs:hiLoLine>
+  <cs:leaderLine>
+    <cs:lnRef idx="0"/>
+    <cs:fillRef idx="0"/>
+    <cs:effectRef idx="0"/>
+    <cs:fontRef idx="minor">
+      <a:schemeClr val="tx1"/>
+    </cs:fontRef>
+    <cs:spPr>
+      <a:ln w="9525" cap="flat" cmpd="sng" algn="ctr">
+        <a:solidFill>
+          <a:schemeClr val="tx1">
+            <a:lumMod val="35000"/>
+            <a:lumOff val="65000"/>
+          </a:schemeClr>
+        </a:solidFill>
+        <a:round/>
+      </a:ln>
+    </cs:spPr>
+  </cs:leaderLine>
+  <cs:legend>
+    <cs:lnRef idx="0"/>
+    <cs:fillRef idx="0"/>
+    <cs:effectRef idx="0"/>
+    <cs:fontRef idx="minor">
+      <a:schemeClr val="tx1">
+        <a:lumMod val="65000"/>
+        <a:lumOff val="35000"/>
+      </a:schemeClr>
+    </cs:fontRef>
+    <cs:defRPr sz="900" kern="1200"/>
+  </cs:legend>
+  <cs:plotArea mods="allowNoFillOverride allowNoLineOverride">
+    <cs:lnRef idx="0"/>
+    <cs:fillRef idx="0"/>
+    <cs:effectRef idx="0"/>
+    <cs:fontRef idx="minor">
+      <a:schemeClr val="tx1"/>
+    </cs:fontRef>
+  </cs:plotArea>
+  <cs:plotArea3D mods="allowNoFillOverride allowNoLineOverride">
+    <cs:lnRef idx="0"/>
+    <cs:fillRef idx="0"/>
+    <cs:effectRef idx="0"/>
+    <cs:fontRef idx="minor">
+      <a:schemeClr val="tx1"/>
+    </cs:fontRef>
+  </cs:plotArea3D>
+  <cs:seriesAxis>
+    <cs:lnRef idx="0"/>
+    <cs:fillRef idx="0"/>
+    <cs:effectRef idx="0"/>
+    <cs:fontRef idx="minor">
+      <a:schemeClr val="tx1">
+        <a:lumMod val="65000"/>
+        <a:lumOff val="35000"/>
+      </a:schemeClr>
+    </cs:fontRef>
+    <cs:defRPr sz="900" kern="1200"/>
+  </cs:seriesAxis>
+  <cs:seriesLine>
+    <cs:lnRef idx="0"/>
+    <cs:fillRef idx="0"/>
+    <cs:effectRef idx="0"/>
+    <cs:fontRef idx="minor">
+      <a:schemeClr val="tx1"/>
+    </cs:fontRef>
+    <cs:spPr>
+      <a:ln w="9525" cap="flat" cmpd="sng" algn="ctr">
+        <a:solidFill>
+          <a:schemeClr val="tx1">
+            <a:lumMod val="35000"/>
+            <a:lumOff val="65000"/>
+          </a:schemeClr>
+        </a:solidFill>
+        <a:round/>
+      </a:ln>
+    </cs:spPr>
+  </cs:seriesLine>
+  <cs:title>
+    <cs:lnRef idx="0"/>
+    <cs:fillRef idx="0"/>
+    <cs:effectRef idx="0"/>
+    <cs:fontRef idx="minor">
+      <a:schemeClr val="tx1">
+        <a:lumMod val="65000"/>
+        <a:lumOff val="35000"/>
+      </a:schemeClr>
+    </cs:fontRef>
+    <cs:defRPr sz="1400" b="0" kern="1200" spc="0" baseline="0"/>
+  </cs:title>
+  <cs:trendline>
+    <cs:lnRef idx="0">
+      <cs:styleClr val="auto"/>
+    </cs:lnRef>
+    <cs:fillRef idx="0"/>
+    <cs:effectRef idx="0"/>
+    <cs:fontRef idx="minor">
+      <a:schemeClr val="tx1"/>
+    </cs:fontRef>
+    <cs:spPr>
+      <a:ln w="19050" cap="rnd">
+        <a:solidFill>
+          <a:schemeClr val="phClr"/>
+        </a:solidFill>
+        <a:prstDash val="sysDot"/>
+      </a:ln>
+    </cs:spPr>
+  </cs:trendline>
+  <cs:trendlineLabel>
+    <cs:lnRef idx="0"/>
+    <cs:fillRef idx="0"/>
+    <cs:effectRef idx="0"/>
+    <cs:fontRef idx="minor">
+      <a:schemeClr val="tx1">
+        <a:lumMod val="65000"/>
+        <a:lumOff val="35000"/>
+      </a:schemeClr>
+    </cs:fontRef>
+    <cs:defRPr sz="900" kern="1200"/>
+  </cs:trendlineLabel>
+  <cs:upBar>
+    <cs:lnRef idx="0"/>
+    <cs:fillRef idx="0"/>
+    <cs:effectRef idx="0"/>
+    <cs:fontRef idx="minor">
+      <a:schemeClr val="dk1"/>
+    </cs:fontRef>
+    <cs:spPr>
+      <a:solidFill>
+        <a:schemeClr val="lt1"/>
+      </a:solidFill>
+      <a:ln w="9525">
+        <a:solidFill>
+          <a:schemeClr val="tx1">
+            <a:lumMod val="15000"/>
+            <a:lumOff val="85000"/>
+          </a:schemeClr>
+        </a:solidFill>
+      </a:ln>
+    </cs:spPr>
+  </cs:upBar>
+  <cs:valueAxis>
+    <cs:lnRef idx="0"/>
+    <cs:fillRef idx="0"/>
+    <cs:effectRef idx="0"/>
+    <cs:fontRef idx="minor">
+      <a:schemeClr val="tx1">
+        <a:lumMod val="65000"/>
+        <a:lumOff val="35000"/>
+      </a:schemeClr>
+    </cs:fontRef>
+    <cs:defRPr sz="900" kern="1200"/>
+  </cs:valueAxis>
+  <cs:wall>
+    <cs:lnRef idx="0"/>
+    <cs:fillRef idx="0"/>
+    <cs:effectRef idx="0"/>
+    <cs:fontRef idx="minor">
+      <a:schemeClr val="tx1"/>
+    </cs:fontRef>
+    <cs:spPr>
+      <a:noFill/>
+      <a:ln>
+        <a:noFill/>
+      </a:ln>
+    </cs:spPr>
+  </cs:wall>
+</cs:chartStyle>
+</file>
+
+<file path=word/charts/style2.xml><?xml version="1.0" encoding="utf-8"?>
+<cs:chartStyle xmlns:cs="http://schemas.microsoft.com/office/drawing/2012/chartStyle" xmlns:a="http://schemas.openxmlformats.org/drawingml/2006/main" id="332">
+  <cs:axisTitle>
+    <cs:lnRef idx="0"/>
+    <cs:fillRef idx="0"/>
+    <cs:effectRef idx="0"/>
+    <cs:fontRef idx="minor">
+      <a:schemeClr val="tx1">
+        <a:lumMod val="65000"/>
+        <a:lumOff val="35000"/>
+      </a:schemeClr>
+    </cs:fontRef>
+    <cs:defRPr sz="1000" kern="1200"/>
+  </cs:axisTitle>
+  <cs:categoryAxis>
+    <cs:lnRef idx="0"/>
+    <cs:fillRef idx="0"/>
+    <cs:effectRef idx="0"/>
+    <cs:fontRef idx="minor">
+      <a:schemeClr val="tx1">
+        <a:lumMod val="65000"/>
+        <a:lumOff val="35000"/>
+      </a:schemeClr>
+    </cs:fontRef>
+    <cs:spPr>
+      <a:ln w="9525" cap="flat" cmpd="sng" algn="ctr">
+        <a:solidFill>
+          <a:schemeClr val="tx1">
+            <a:lumMod val="15000"/>
+            <a:lumOff val="85000"/>
+          </a:schemeClr>
+        </a:solidFill>
+        <a:round/>
+      </a:ln>
+    </cs:spPr>
+    <cs:defRPr sz="900" kern="1200"/>
+  </cs:categoryAxis>
+  <cs:chartArea mods="allowNoFillOverride allowNoLineOverride">
+    <cs:lnRef idx="0"/>
+    <cs:fillRef idx="0"/>
+    <cs:effectRef idx="0"/>
+    <cs:fontRef idx="minor">
+      <a:schemeClr val="tx1"/>
+    </cs:fontRef>
+    <cs:spPr>
+      <a:solidFill>
+        <a:schemeClr val="bg1"/>
+      </a:solidFill>
+      <a:ln w="9525" cap="flat" cmpd="sng" algn="ctr">
+        <a:solidFill>
+          <a:schemeClr val="tx1">
+            <a:lumMod val="15000"/>
+            <a:lumOff val="85000"/>
+          </a:schemeClr>
+        </a:solidFill>
+        <a:round/>
+      </a:ln>
+    </cs:spPr>
+    <cs:defRPr sz="1000" kern="1200"/>
+  </cs:chartArea>
+  <cs:dataLabel>
+    <cs:lnRef idx="0"/>
+    <cs:fillRef idx="0"/>
+    <cs:effectRef idx="0"/>
+    <cs:fontRef idx="minor">
+      <a:schemeClr val="tx1">
+        <a:lumMod val="75000"/>
+        <a:lumOff val="25000"/>
+      </a:schemeClr>
+    </cs:fontRef>
+    <cs:defRPr sz="900" kern="1200"/>
+  </cs:dataLabel>
+  <cs:dataLabelCallout>
+    <cs:lnRef idx="0"/>
+    <cs:fillRef idx="0"/>
+    <cs:effectRef idx="0"/>
+    <cs:fontRef idx="minor">
+      <a:schemeClr val="dk1">
+        <a:lumMod val="65000"/>
+        <a:lumOff val="35000"/>
+      </a:schemeClr>
+    </cs:fontRef>
+    <cs:spPr>
+      <a:solidFill>
+        <a:schemeClr val="lt1"/>
+      </a:solidFill>
+      <a:ln>
+        <a:solidFill>
+          <a:schemeClr val="dk1">
+            <a:lumMod val="25000"/>
+            <a:lumOff val="75000"/>
+          </a:schemeClr>
+        </a:solidFill>
+      </a:ln>
+    </cs:spPr>
+    <cs:defRPr sz="900" kern="1200"/>
+    <cs:bodyPr rot="0" spcFirstLastPara="1" vertOverflow="clip" horzOverflow="clip" vert="horz" wrap="square" lIns="36576" tIns="18288" rIns="36576" bIns="18288" anchor="ctr" anchorCtr="1">
+      <a:spAutoFit/>
+    </cs:bodyPr>
+  </cs:dataLabelCallout>
+  <cs:dataPoint>
+    <cs:lnRef idx="0"/>
+    <cs:fillRef idx="1">
+      <cs:styleClr val="auto"/>
+    </cs:fillRef>
+    <cs:effectRef idx="0"/>
+    <cs:fontRef idx="minor">
+      <a:schemeClr val="tx1"/>
+    </cs:fontRef>
+  </cs:dataPoint>
+  <cs:dataPoint3D>
+    <cs:lnRef idx="0"/>
+    <cs:fillRef idx="1">
+      <cs:styleClr val="auto"/>
+    </cs:fillRef>
+    <cs:effectRef idx="0"/>
+    <cs:fontRef idx="minor">
+      <a:schemeClr val="tx1"/>
+    </cs:fontRef>
+  </cs:dataPoint3D>
+  <cs:dataPointLine>
+    <cs:lnRef idx="0">
+      <cs:styleClr val="auto"/>
+    </cs:lnRef>
+    <cs:fillRef idx="1"/>
+    <cs:effectRef idx="0"/>
+    <cs:fontRef idx="minor">
+      <a:schemeClr val="tx1"/>
+    </cs:fontRef>
+    <cs:spPr>
+      <a:ln w="28575" cap="rnd">
+        <a:solidFill>
+          <a:schemeClr val="phClr"/>
+        </a:solidFill>
+        <a:round/>
+      </a:ln>
+    </cs:spPr>
+  </cs:dataPointLine>
+  <cs:dataPointMarker>
+    <cs:lnRef idx="0">
+      <cs:styleClr val="auto"/>
+    </cs:lnRef>
+    <cs:fillRef idx="1">
+      <cs:styleClr val="auto"/>
+    </cs:fillRef>
+    <cs:effectRef idx="0"/>
+    <cs:fontRef idx="minor">
+      <a:schemeClr val="tx1"/>
+    </cs:fontRef>
+    <cs:spPr>
+      <a:ln w="9525">
+        <a:solidFill>
+          <a:schemeClr val="phClr"/>
+        </a:solidFill>
+      </a:ln>
+    </cs:spPr>
+  </cs:dataPointMarker>
+  <cs:dataPointMarkerLayout symbol="circle" size="5"/>
+  <cs:dataPointWireframe>
+    <cs:lnRef idx="0">
+      <cs:styleClr val="auto"/>
+    </cs:lnRef>
+    <cs:fillRef idx="1"/>
+    <cs:effectRef idx="0"/>
+    <cs:fontRef idx="minor">
+      <a:schemeClr val="tx1"/>
+    </cs:fontRef>
+    <cs:spPr>
+      <a:ln w="9525" cap="rnd">
+        <a:solidFill>
+          <a:schemeClr val="phClr"/>
+        </a:solidFill>
+        <a:round/>
+      </a:ln>
+    </cs:spPr>
+  </cs:dataPointWireframe>
+  <cs:dataTable>
+    <cs:lnRef idx="0"/>
+    <cs:fillRef idx="0"/>
+    <cs:effectRef idx="0"/>
+    <cs:fontRef idx="minor">
+      <a:schemeClr val="tx1">
+        <a:lumMod val="65000"/>
+        <a:lumOff val="35000"/>
+      </a:schemeClr>
+    </cs:fontRef>
+    <cs:spPr>
+      <a:noFill/>
+      <a:ln w="9525" cap="flat" cmpd="sng" algn="ctr">
+        <a:solidFill>
+          <a:schemeClr val="tx1">
+            <a:lumMod val="15000"/>
+            <a:lumOff val="85000"/>
+          </a:schemeClr>
+        </a:solidFill>
+        <a:round/>
+      </a:ln>
+    </cs:spPr>
+    <cs:defRPr sz="900" kern="1200"/>
+  </cs:dataTable>
+  <cs:downBar>
+    <cs:lnRef idx="0"/>
+    <cs:fillRef idx="0"/>
+    <cs:effectRef idx="0"/>
+    <cs:fontRef idx="minor">
+      <a:schemeClr val="dk1"/>
+    </cs:fontRef>
+    <cs:spPr>
+      <a:solidFill>
+        <a:schemeClr val="dk1">
+          <a:lumMod val="65000"/>
+          <a:lumOff val="35000"/>
+        </a:schemeClr>
+      </a:solidFill>
+      <a:ln w="9525">
+        <a:solidFill>
+          <a:schemeClr val="tx1">
+            <a:lumMod val="65000"/>
+            <a:lumOff val="35000"/>
+          </a:schemeClr>
+        </a:solidFill>
+      </a:ln>
+    </cs:spPr>
+  </cs:downBar>
+  <cs:dropLine>
+    <cs:lnRef idx="0"/>
+    <cs:fillRef idx="0"/>
+    <cs:effectRef idx="0"/>
+    <cs:fontRef idx="minor">
+      <a:schemeClr val="tx1"/>
+    </cs:fontRef>
+    <cs:spPr>
+      <a:ln w="9525" cap="flat" cmpd="sng" algn="ctr">
+        <a:solidFill>
+          <a:schemeClr val="tx1">
+            <a:lumMod val="35000"/>
+            <a:lumOff val="65000"/>
+          </a:schemeClr>
+        </a:solidFill>
+        <a:round/>
+      </a:ln>
+    </cs:spPr>
+  </cs:dropLine>
+  <cs:errorBar>
+    <cs:lnRef idx="0"/>
+    <cs:fillRef idx="0"/>
+    <cs:effectRef idx="0"/>
+    <cs:fontRef idx="minor">
+      <a:schemeClr val="tx1"/>
+    </cs:fontRef>
+    <cs:spPr>
+      <a:ln w="9525" cap="flat" cmpd="sng" algn="ctr">
+        <a:solidFill>
+          <a:schemeClr val="tx1">
+            <a:lumMod val="65000"/>
+            <a:lumOff val="35000"/>
+          </a:schemeClr>
+        </a:solidFill>
+        <a:round/>
+      </a:ln>
+    </cs:spPr>
+  </cs:errorBar>
+  <cs:floor>
+    <cs:lnRef idx="0"/>
+    <cs:fillRef idx="0"/>
+    <cs:effectRef idx="0"/>
+    <cs:fontRef idx="minor">
+      <a:schemeClr val="tx1"/>
+    </cs:fontRef>
+    <cs:spPr>
+      <a:noFill/>
+      <a:ln>
+        <a:noFill/>
+      </a:ln>
+    </cs:spPr>
+  </cs:floor>
+  <cs:gridlineMajor>
+    <cs:lnRef idx="0"/>
+    <cs:fillRef idx="0"/>
+    <cs:effectRef idx="0"/>
+    <cs:fontRef idx="minor">
+      <a:schemeClr val="tx1"/>
+    </cs:fontRef>
+    <cs:spPr>
+      <a:ln w="9525" cap="flat" cmpd="sng" algn="ctr">
+        <a:solidFill>
+          <a:schemeClr val="tx1">
+            <a:lumMod val="15000"/>
+            <a:lumOff val="85000"/>
+          </a:schemeClr>
+        </a:solidFill>
+        <a:round/>
+      </a:ln>
+    </cs:spPr>
+  </cs:gridlineMajor>
+  <cs:gridlineMinor>
+    <cs:lnRef idx="0"/>
+    <cs:fillRef idx="0"/>
+    <cs:effectRef idx="0"/>
+    <cs:fontRef idx="minor">
+      <a:schemeClr val="tx1"/>
+    </cs:fontRef>
+    <cs:spPr>
+      <a:ln w="9525" cap="flat" cmpd="sng" algn="ctr">
+        <a:solidFill>
+          <a:schemeClr val="tx1">
+            <a:lumMod val="5000"/>
+            <a:lumOff val="95000"/>
+          </a:schemeClr>
+        </a:solidFill>
+        <a:round/>
+      </a:ln>
+    </cs:spPr>
+  </cs:gridlineMinor>
+  <cs:hiLoLine>
+    <cs:lnRef idx="0"/>
+    <cs:fillRef idx="0"/>
+    <cs:effectRef idx="0"/>
+    <cs:fontRef idx="minor">
+      <a:schemeClr val="tx1"/>
+    </cs:fontRef>
+    <cs:spPr>
+      <a:ln w="9525" cap="flat" cmpd="sng" algn="ctr">
+        <a:solidFill>
+          <a:schemeClr val="tx1">
+            <a:lumMod val="75000"/>
+            <a:lumOff val="25000"/>
+          </a:schemeClr>
+        </a:solidFill>
+        <a:round/>
+      </a:ln>
+    </cs:spPr>
+  </cs:hiLoLine>
+  <cs:leaderLine>
+    <cs:lnRef idx="0"/>
+    <cs:fillRef idx="0"/>
+    <cs:effectRef idx="0"/>
+    <cs:fontRef idx="minor">
+      <a:schemeClr val="tx1"/>
+    </cs:fontRef>
+    <cs:spPr>
+      <a:ln w="9525" cap="flat" cmpd="sng" algn="ctr">
+        <a:solidFill>
+          <a:schemeClr val="tx1">
+            <a:lumMod val="35000"/>
+            <a:lumOff val="65000"/>
+          </a:schemeClr>
+        </a:solidFill>
+        <a:round/>
+      </a:ln>
+    </cs:spPr>
+  </cs:leaderLine>
+  <cs:legend>
+    <cs:lnRef idx="0"/>
+    <cs:fillRef idx="0"/>
+    <cs:effectRef idx="0"/>
+    <cs:fontRef idx="minor">
+      <a:schemeClr val="tx1">
+        <a:lumMod val="65000"/>
+        <a:lumOff val="35000"/>
+      </a:schemeClr>
+    </cs:fontRef>
+    <cs:defRPr sz="900" kern="1200"/>
+  </cs:legend>
+  <cs:plotArea mods="allowNoFillOverride allowNoLineOverride">
+    <cs:lnRef idx="0"/>
+    <cs:fillRef idx="0"/>
+    <cs:effectRef idx="0"/>
+    <cs:fontRef idx="minor">
+      <a:schemeClr val="tx1"/>
+    </cs:fontRef>
+  </cs:plotArea>
+  <cs:plotArea3D mods="allowNoFillOverride allowNoLineOverride">
+    <cs:lnRef idx="0"/>
+    <cs:fillRef idx="0"/>
+    <cs:effectRef idx="0"/>
+    <cs:fontRef idx="minor">
+      <a:schemeClr val="tx1"/>
+    </cs:fontRef>
+  </cs:plotArea3D>
+  <cs:seriesAxis>
+    <cs:lnRef idx="0"/>
+    <cs:fillRef idx="0"/>
+    <cs:effectRef idx="0"/>
+    <cs:fontRef idx="minor">
+      <a:schemeClr val="tx1">
+        <a:lumMod val="65000"/>
+        <a:lumOff val="35000"/>
+      </a:schemeClr>
+    </cs:fontRef>
+    <cs:defRPr sz="900" kern="1200"/>
+  </cs:seriesAxis>
+  <cs:seriesLine>
+    <cs:lnRef idx="0"/>
+    <cs:fillRef idx="0"/>
+    <cs:effectRef idx="0"/>
+    <cs:fontRef idx="minor">
+      <a:schemeClr val="tx1"/>
+    </cs:fontRef>
+    <cs:spPr>
+      <a:ln w="9525" cap="flat" cmpd="sng" algn="ctr">
+        <a:solidFill>
+          <a:schemeClr val="tx1">
+            <a:lumMod val="35000"/>
+            <a:lumOff val="65000"/>
+          </a:schemeClr>
+        </a:solidFill>
+        <a:round/>
+      </a:ln>
+    </cs:spPr>
+  </cs:seriesLine>
+  <cs:title>
+    <cs:lnRef idx="0"/>
+    <cs:fillRef idx="0"/>
+    <cs:effectRef idx="0"/>
+    <cs:fontRef idx="minor">
+      <a:schemeClr val="tx1">
+        <a:lumMod val="65000"/>
+        <a:lumOff val="35000"/>
+      </a:schemeClr>
+    </cs:fontRef>
+    <cs:defRPr sz="1400" b="0" kern="1200" spc="0" baseline="0"/>
+  </cs:title>
+  <cs:trendline>
+    <cs:lnRef idx="0">
+      <cs:styleClr val="auto"/>
+    </cs:lnRef>
+    <cs:fillRef idx="0"/>
+    <cs:effectRef idx="0"/>
+    <cs:fontRef idx="minor">
+      <a:schemeClr val="tx1"/>
+    </cs:fontRef>
+    <cs:spPr>
+      <a:ln w="19050" cap="rnd">
+        <a:solidFill>
+          <a:schemeClr val="phClr"/>
+        </a:solidFill>
+        <a:prstDash val="sysDot"/>
+      </a:ln>
+    </cs:spPr>
+  </cs:trendline>
+  <cs:trendlineLabel>
+    <cs:lnRef idx="0"/>
+    <cs:fillRef idx="0"/>
+    <cs:effectRef idx="0"/>
+    <cs:fontRef idx="minor">
+      <a:schemeClr val="tx1">
+        <a:lumMod val="65000"/>
+        <a:lumOff val="35000"/>
+      </a:schemeClr>
+    </cs:fontRef>
+    <cs:defRPr sz="900" kern="1200"/>
+  </cs:trendlineLabel>
+  <cs:upBar>
+    <cs:lnRef idx="0"/>
+    <cs:fillRef idx="0"/>
+    <cs:effectRef idx="0"/>
+    <cs:fontRef idx="minor">
+      <a:schemeClr val="dk1"/>
+    </cs:fontRef>
+    <cs:spPr>
+      <a:solidFill>
+        <a:schemeClr val="lt1"/>
+      </a:solidFill>
+      <a:ln w="9525">
+        <a:solidFill>
+          <a:schemeClr val="tx1">
+            <a:lumMod val="15000"/>
+            <a:lumOff val="85000"/>
+          </a:schemeClr>
+        </a:solidFill>
+      </a:ln>
+    </cs:spPr>
+  </cs:upBar>
+  <cs:valueAxis>
+    <cs:lnRef idx="0"/>
+    <cs:fillRef idx="0"/>
+    <cs:effectRef idx="0"/>
+    <cs:fontRef idx="minor">
+      <a:schemeClr val="tx1">
+        <a:lumMod val="65000"/>
+        <a:lumOff val="35000"/>
+      </a:schemeClr>
+    </cs:fontRef>
+    <cs:defRPr sz="900" kern="1200"/>
+  </cs:valueAxis>
+  <cs:wall>
+    <cs:lnRef idx="0"/>
+    <cs:fillRef idx="0"/>
+    <cs:effectRef idx="0"/>
+    <cs:fontRef idx="minor">
+      <a:schemeClr val="tx1"/>
+    </cs:fontRef>
+    <cs:spPr>
+      <a:noFill/>
+      <a:ln>
+        <a:noFill/>
+      </a:ln>
+    </cs:spPr>
+  </cs:wall>
+</cs:chartStyle>
+</file>
+
+<file path=word/charts/style3.xml><?xml version="1.0" encoding="utf-8"?>
+<cs:chartStyle xmlns:cs="http://schemas.microsoft.com/office/drawing/2012/chartStyle" xmlns:a="http://schemas.openxmlformats.org/drawingml/2006/main" id="332">
+  <cs:axisTitle>
+    <cs:lnRef idx="0"/>
+    <cs:fillRef idx="0"/>
+    <cs:effectRef idx="0"/>
+    <cs:fontRef idx="minor">
+      <a:schemeClr val="tx1">
+        <a:lumMod val="65000"/>
+        <a:lumOff val="35000"/>
+      </a:schemeClr>
+    </cs:fontRef>
+    <cs:defRPr sz="1000" kern="1200"/>
+  </cs:axisTitle>
+  <cs:categoryAxis>
+    <cs:lnRef idx="0"/>
+    <cs:fillRef idx="0"/>
+    <cs:effectRef idx="0"/>
+    <cs:fontRef idx="minor">
+      <a:schemeClr val="tx1">
+        <a:lumMod val="65000"/>
+        <a:lumOff val="35000"/>
+      </a:schemeClr>
+    </cs:fontRef>
+    <cs:spPr>
+      <a:ln w="9525" cap="flat" cmpd="sng" algn="ctr">
+        <a:solidFill>
+          <a:schemeClr val="tx1">
+            <a:lumMod val="15000"/>
+            <a:lumOff val="85000"/>
+          </a:schemeClr>
+        </a:solidFill>
+        <a:round/>
+      </a:ln>
+    </cs:spPr>
+    <cs:defRPr sz="900" kern="1200"/>
+  </cs:categoryAxis>
+  <cs:chartArea mods="allowNoFillOverride allowNoLineOverride">
+    <cs:lnRef idx="0"/>
+    <cs:fillRef idx="0"/>
+    <cs:effectRef idx="0"/>
+    <cs:fontRef idx="minor">
+      <a:schemeClr val="tx1"/>
+    </cs:fontRef>
+    <cs:spPr>
+      <a:solidFill>
+        <a:schemeClr val="bg1"/>
+      </a:solidFill>
+      <a:ln w="9525" cap="flat" cmpd="sng" algn="ctr">
+        <a:solidFill>
+          <a:schemeClr val="tx1">
+            <a:lumMod val="15000"/>
+            <a:lumOff val="85000"/>
+          </a:schemeClr>
+        </a:solidFill>
+        <a:round/>
+      </a:ln>
+    </cs:spPr>
+    <cs:defRPr sz="1000" kern="1200"/>
+  </cs:chartArea>
+  <cs:dataLabel>
+    <cs:lnRef idx="0"/>
+    <cs:fillRef idx="0"/>
+    <cs:effectRef idx="0"/>
+    <cs:fontRef idx="minor">
+      <a:schemeClr val="tx1">
+        <a:lumMod val="75000"/>
+        <a:lumOff val="25000"/>
+      </a:schemeClr>
+    </cs:fontRef>
+    <cs:defRPr sz="900" kern="1200"/>
+  </cs:dataLabel>
+  <cs:dataLabelCallout>
+    <cs:lnRef idx="0"/>
+    <cs:fillRef idx="0"/>
+    <cs:effectRef idx="0"/>
+    <cs:fontRef idx="minor">
+      <a:schemeClr val="dk1">
+        <a:lumMod val="65000"/>
+        <a:lumOff val="35000"/>
+      </a:schemeClr>
+    </cs:fontRef>
+    <cs:spPr>
+      <a:solidFill>
+        <a:schemeClr val="lt1"/>
+      </a:solidFill>
+      <a:ln>
+        <a:solidFill>
+          <a:schemeClr val="dk1">
+            <a:lumMod val="25000"/>
+            <a:lumOff val="75000"/>
+          </a:schemeClr>
+        </a:solidFill>
+      </a:ln>
+    </cs:spPr>
+    <cs:defRPr sz="900" kern="1200"/>
+    <cs:bodyPr rot="0" spcFirstLastPara="1" vertOverflow="clip" horzOverflow="clip" vert="horz" wrap="square" lIns="36576" tIns="18288" rIns="36576" bIns="18288" anchor="ctr" anchorCtr="1">
+      <a:spAutoFit/>
+    </cs:bodyPr>
+  </cs:dataLabelCallout>
+  <cs:dataPoint>
+    <cs:lnRef idx="0"/>
+    <cs:fillRef idx="1">
+      <cs:styleClr val="auto"/>
+    </cs:fillRef>
+    <cs:effectRef idx="0"/>
+    <cs:fontRef idx="minor">
+      <a:schemeClr val="tx1"/>
+    </cs:fontRef>
+  </cs:dataPoint>
+  <cs:dataPoint3D>
+    <cs:lnRef idx="0"/>
+    <cs:fillRef idx="1">
+      <cs:styleClr val="auto"/>
+    </cs:fillRef>
+    <cs:effectRef idx="0"/>
+    <cs:fontRef idx="minor">
+      <a:schemeClr val="tx1"/>
+    </cs:fontRef>
+  </cs:dataPoint3D>
+  <cs:dataPointLine>
+    <cs:lnRef idx="0">
+      <cs:styleClr val="auto"/>
+    </cs:lnRef>
+    <cs:fillRef idx="1"/>
+    <cs:effectRef idx="0"/>
+    <cs:fontRef idx="minor">
+      <a:schemeClr val="tx1"/>
+    </cs:fontRef>
+    <cs:spPr>
+      <a:ln w="28575" cap="rnd">
+        <a:solidFill>
+          <a:schemeClr val="phClr"/>
+        </a:solidFill>
+        <a:round/>
+      </a:ln>
+    </cs:spPr>
+  </cs:dataPointLine>
+  <cs:dataPointMarker>
+    <cs:lnRef idx="0">
+      <cs:styleClr val="auto"/>
+    </cs:lnRef>
+    <cs:fillRef idx="1">
+      <cs:styleClr val="auto"/>
+    </cs:fillRef>
+    <cs:effectRef idx="0"/>
+    <cs:fontRef idx="minor">
+      <a:schemeClr val="tx1"/>
+    </cs:fontRef>
+    <cs:spPr>
+      <a:ln w="9525">
+        <a:solidFill>
+          <a:schemeClr val="phClr"/>
+        </a:solidFill>
+      </a:ln>
+    </cs:spPr>
+  </cs:dataPointMarker>
+  <cs:dataPointMarkerLayout symbol="circle" size="5"/>
+  <cs:dataPointWireframe>
+    <cs:lnRef idx="0">
+      <cs:styleClr val="auto"/>
+    </cs:lnRef>
+    <cs:fillRef idx="1"/>
+    <cs:effectRef idx="0"/>
+    <cs:fontRef idx="minor">
+      <a:schemeClr val="tx1"/>
+    </cs:fontRef>
+    <cs:spPr>
+      <a:ln w="9525" cap="rnd">
+        <a:solidFill>
+          <a:schemeClr val="phClr"/>
+        </a:solidFill>
+        <a:round/>
+      </a:ln>
+    </cs:spPr>
+  </cs:dataPointWireframe>
+  <cs:dataTable>
+    <cs:lnRef idx="0"/>
+    <cs:fillRef idx="0"/>
+    <cs:effectRef idx="0"/>
+    <cs:fontRef idx="minor">
+      <a:schemeClr val="tx1">
+        <a:lumMod val="65000"/>
+        <a:lumOff val="35000"/>
+      </a:schemeClr>
+    </cs:fontRef>
+    <cs:spPr>
+      <a:noFill/>
+      <a:ln w="9525" cap="flat" cmpd="sng" algn="ctr">
+        <a:solidFill>
+          <a:schemeClr val="tx1">
+            <a:lumMod val="15000"/>
+            <a:lumOff val="85000"/>
+          </a:schemeClr>
+        </a:solidFill>
+        <a:round/>
+      </a:ln>
+    </cs:spPr>
+    <cs:defRPr sz="900" kern="1200"/>
+  </cs:dataTable>
+  <cs:downBar>
+    <cs:lnRef idx="0"/>
+    <cs:fillRef idx="0"/>
+    <cs:effectRef idx="0"/>
+    <cs:fontRef idx="minor">
+      <a:schemeClr val="dk1"/>
+    </cs:fontRef>
+    <cs:spPr>
+      <a:solidFill>
+        <a:schemeClr val="dk1">
+          <a:lumMod val="65000"/>
+          <a:lumOff val="35000"/>
+        </a:schemeClr>
+      </a:solidFill>
+      <a:ln w="9525">
+        <a:solidFill>
+          <a:schemeClr val="tx1">
+            <a:lumMod val="65000"/>
+            <a:lumOff val="35000"/>
+          </a:schemeClr>
+        </a:solidFill>
+      </a:ln>
+    </cs:spPr>
+  </cs:downBar>
+  <cs:dropLine>
+    <cs:lnRef idx="0"/>
+    <cs:fillRef idx="0"/>
+    <cs:effectRef idx="0"/>
+    <cs:fontRef idx="minor">
+      <a:schemeClr val="tx1"/>
+    </cs:fontRef>
+    <cs:spPr>
+      <a:ln w="9525" cap="flat" cmpd="sng" algn="ctr">
+        <a:solidFill>
+          <a:schemeClr val="tx1">
+            <a:lumMod val="35000"/>
+            <a:lumOff val="65000"/>
+          </a:schemeClr>
+        </a:solidFill>
+        <a:round/>
+      </a:ln>
+    </cs:spPr>
+  </cs:dropLine>
+  <cs:errorBar>
+    <cs:lnRef idx="0"/>
+    <cs:fillRef idx="0"/>
+    <cs:effectRef idx="0"/>
+    <cs:fontRef idx="minor">
+      <a:schemeClr val="tx1"/>
+    </cs:fontRef>
+    <cs:spPr>
+      <a:ln w="9525" cap="flat" cmpd="sng" algn="ctr">
+        <a:solidFill>
+          <a:schemeClr val="tx1">
+            <a:lumMod val="65000"/>
+            <a:lumOff val="35000"/>
+          </a:schemeClr>
+        </a:solidFill>
+        <a:round/>
+      </a:ln>
+    </cs:spPr>
+  </cs:errorBar>
+  <cs:floor>
+    <cs:lnRef idx="0"/>
+    <cs:fillRef idx="0"/>
+    <cs:effectRef idx="0"/>
+    <cs:fontRef idx="minor">
+      <a:schemeClr val="tx1"/>
+    </cs:fontRef>
+    <cs:spPr>
+      <a:noFill/>
+      <a:ln>
+        <a:noFill/>
+      </a:ln>
+    </cs:spPr>
+  </cs:floor>
+  <cs:gridlineMajor>
+    <cs:lnRef idx="0"/>
+    <cs:fillRef idx="0"/>
+    <cs:effectRef idx="0"/>
+    <cs:fontRef idx="minor">
+      <a:schemeClr val="tx1"/>
+    </cs:fontRef>
+    <cs:spPr>
+      <a:ln w="9525" cap="flat" cmpd="sng" algn="ctr">
+        <a:solidFill>
+          <a:schemeClr val="tx1">
+            <a:lumMod val="15000"/>
+            <a:lumOff val="85000"/>
+          </a:schemeClr>
+        </a:solidFill>
+        <a:round/>
+      </a:ln>
+    </cs:spPr>
+  </cs:gridlineMajor>
+  <cs:gridlineMinor>
+    <cs:lnRef idx="0"/>
+    <cs:fillRef idx="0"/>
+    <cs:effectRef idx="0"/>
+    <cs:fontRef idx="minor">
+      <a:schemeClr val="tx1"/>
+    </cs:fontRef>
+    <cs:spPr>
+      <a:ln w="9525" cap="flat" cmpd="sng" algn="ctr">
+        <a:solidFill>
+          <a:schemeClr val="tx1">
+            <a:lumMod val="5000"/>
+            <a:lumOff val="95000"/>
+          </a:schemeClr>
+        </a:solidFill>
+        <a:round/>
+      </a:ln>
+    </cs:spPr>
+  </cs:gridlineMinor>
+  <cs:hiLoLine>
+    <cs:lnRef idx="0"/>
+    <cs:fillRef idx="0"/>
+    <cs:effectRef idx="0"/>
+    <cs:fontRef idx="minor">
+      <a:schemeClr val="tx1"/>
+    </cs:fontRef>
+    <cs:spPr>
+      <a:ln w="9525" cap="flat" cmpd="sng" algn="ctr">
+        <a:solidFill>
+          <a:schemeClr val="tx1">
+            <a:lumMod val="75000"/>
+            <a:lumOff val="25000"/>
+          </a:schemeClr>
+        </a:solidFill>
+        <a:round/>
+      </a:ln>
+    </cs:spPr>
+  </cs:hiLoLine>
+  <cs:leaderLine>
+    <cs:lnRef idx="0"/>
+    <cs:fillRef idx="0"/>
+    <cs:effectRef idx="0"/>
+    <cs:fontRef idx="minor">
+      <a:schemeClr val="tx1"/>
+    </cs:fontRef>
+    <cs:spPr>
+      <a:ln w="9525" cap="flat" cmpd="sng" algn="ctr">
+        <a:solidFill>
+          <a:schemeClr val="tx1">
+            <a:lumMod val="35000"/>
+            <a:lumOff val="65000"/>
+          </a:schemeClr>
+        </a:solidFill>
+        <a:round/>
+      </a:ln>
+    </cs:spPr>
+  </cs:leaderLine>
+  <cs:legend>
+    <cs:lnRef idx="0"/>
+    <cs:fillRef idx="0"/>
+    <cs:effectRef idx="0"/>
+    <cs:fontRef idx="minor">
+      <a:schemeClr val="tx1">
+        <a:lumMod val="65000"/>
+        <a:lumOff val="35000"/>
+      </a:schemeClr>
+    </cs:fontRef>
+    <cs:defRPr sz="900" kern="1200"/>
+  </cs:legend>
+  <cs:plotArea mods="allowNoFillOverride allowNoLineOverride">
+    <cs:lnRef idx="0"/>
+    <cs:fillRef idx="0"/>
+    <cs:effectRef idx="0"/>
+    <cs:fontRef idx="minor">
+      <a:schemeClr val="tx1"/>
+    </cs:fontRef>
+  </cs:plotArea>
+  <cs:plotArea3D mods="allowNoFillOverride allowNoLineOverride">
+    <cs:lnRef idx="0"/>
+    <cs:fillRef idx="0"/>
+    <cs:effectRef idx="0"/>
+    <cs:fontRef idx="minor">
+      <a:schemeClr val="tx1"/>
+    </cs:fontRef>
+  </cs:plotArea3D>
+  <cs:seriesAxis>
+    <cs:lnRef idx="0"/>
+    <cs:fillRef idx="0"/>
+    <cs:effectRef idx="0"/>
+    <cs:fontRef idx="minor">
+      <a:schemeClr val="tx1">
+        <a:lumMod val="65000"/>
+        <a:lumOff val="35000"/>
+      </a:schemeClr>
+    </cs:fontRef>
+    <cs:defRPr sz="900" kern="1200"/>
+  </cs:seriesAxis>
+  <cs:seriesLine>
+    <cs:lnRef idx="0"/>
+    <cs:fillRef idx="0"/>
+    <cs:effectRef idx="0"/>
+    <cs:fontRef idx="minor">
+      <a:schemeClr val="tx1"/>
+    </cs:fontRef>
+    <cs:spPr>
+      <a:ln w="9525" cap="flat" cmpd="sng" algn="ctr">
+        <a:solidFill>
+          <a:schemeClr val="tx1">
+            <a:lumMod val="35000"/>
+            <a:lumOff val="65000"/>
+          </a:schemeClr>
+        </a:solidFill>
+        <a:round/>
+      </a:ln>
+    </cs:spPr>
+  </cs:seriesLine>
+  <cs:title>
+    <cs:lnRef idx="0"/>
+    <cs:fillRef idx="0"/>
+    <cs:effectRef idx="0"/>
+    <cs:fontRef idx="minor">
+      <a:schemeClr val="tx1">
+        <a:lumMod val="65000"/>
+        <a:lumOff val="35000"/>
+      </a:schemeClr>
+    </cs:fontRef>
+    <cs:defRPr sz="1400" b="0" kern="1200" spc="0" baseline="0"/>
+  </cs:title>
+  <cs:trendline>
+    <cs:lnRef idx="0">
+      <cs:styleClr val="auto"/>
+    </cs:lnRef>
+    <cs:fillRef idx="0"/>
+    <cs:effectRef idx="0"/>
+    <cs:fontRef idx="minor">
+      <a:schemeClr val="tx1"/>
+    </cs:fontRef>
+    <cs:spPr>
+      <a:ln w="19050" cap="rnd">
+        <a:solidFill>
+          <a:schemeClr val="phClr"/>
+        </a:solidFill>
+        <a:prstDash val="sysDot"/>
+      </a:ln>
+    </cs:spPr>
+  </cs:trendline>
+  <cs:trendlineLabel>
+    <cs:lnRef idx="0"/>
+    <cs:fillRef idx="0"/>
+    <cs:effectRef idx="0"/>
+    <cs:fontRef idx="minor">
+      <a:schemeClr val="tx1">
+        <a:lumMod val="65000"/>
+        <a:lumOff val="35000"/>
+      </a:schemeClr>
+    </cs:fontRef>
+    <cs:defRPr sz="900" kern="1200"/>
+  </cs:trendlineLabel>
+  <cs:upBar>
+    <cs:lnRef idx="0"/>
+    <cs:fillRef idx="0"/>
+    <cs:effectRef idx="0"/>
+    <cs:fontRef idx="minor">
+      <a:schemeClr val="dk1"/>
+    </cs:fontRef>
+    <cs:spPr>
+      <a:solidFill>
+        <a:schemeClr val="lt1"/>
+      </a:solidFill>
+      <a:ln w="9525">
+        <a:solidFill>
+          <a:schemeClr val="tx1">
+            <a:lumMod val="15000"/>
+            <a:lumOff val="85000"/>
+          </a:schemeClr>
+        </a:solidFill>
+      </a:ln>
+    </cs:spPr>
+  </cs:upBar>
+  <cs:valueAxis>
+    <cs:lnRef idx="0"/>
+    <cs:fillRef idx="0"/>
+    <cs:effectRef idx="0"/>
+    <cs:fontRef idx="minor">
+      <a:schemeClr val="tx1">
+        <a:lumMod val="65000"/>
+        <a:lumOff val="35000"/>
+      </a:schemeClr>
+    </cs:fontRef>
+    <cs:defRPr sz="900" kern="1200"/>
+  </cs:valueAxis>
+  <cs:wall>
+    <cs:lnRef idx="0"/>
+    <cs:fillRef idx="0"/>
+    <cs:effectRef idx="0"/>
+    <cs:fontRef idx="minor">
+      <a:schemeClr val="tx1"/>
+    </cs:fontRef>
+    <cs:spPr>
+      <a:noFill/>
+      <a:ln>
+        <a:noFill/>
+      </a:ln>
+    </cs:spPr>
+  </cs:wall>
+</cs:chartStyle>
 </file>
 
 <file path=word/theme/theme1.xml><?xml version="1.0" encoding="utf-8"?>

</xml_diff>